<commit_message>
Ata da Reunião 06
</commit_message>
<xml_diff>
--- a/Documentos/Contextualização.docx
+++ b/Documentos/Contextualização.docx
@@ -1,6 +1,6 @@
 
 <file path=word/document.xml><?xml version="1.0" encoding="utf-8"?>
-<w:document xmlns:wpc="http://schemas.microsoft.com/office/word/2010/wordprocessingCanvas" xmlns:cx="http://schemas.microsoft.com/office/drawing/2014/chartex" xmlns:cx1="http://schemas.microsoft.com/office/drawing/2015/9/8/chartex" xmlns:cx2="http://schemas.microsoft.com/office/drawing/2015/10/21/chartex" xmlns:cx3="http://schemas.microsoft.com/office/drawing/2016/5/9/chartex" xmlns:cx4="http://schemas.microsoft.com/office/drawing/2016/5/10/chartex" xmlns:cx5="http://schemas.microsoft.com/office/drawing/2016/5/11/chartex" xmlns:cx6="http://schemas.microsoft.com/office/drawing/2016/5/12/chartex" xmlns:cx7="http://schemas.microsoft.com/office/drawing/2016/5/13/chartex" xmlns:cx8="http://schemas.microsoft.com/office/drawing/2016/5/14/chartex" xmlns:mc="http://schemas.openxmlformats.org/markup-compatibility/2006" xmlns:aink="http://schemas.microsoft.com/office/drawing/2016/ink" xmlns:am3d="http://schemas.microsoft.com/office/drawing/2017/model3d" xmlns:o="urn:schemas-microsoft-com:office:office" xmlns:r="http://schemas.openxmlformats.org/officeDocument/2006/relationships" xmlns:m="http://schemas.openxmlformats.org/officeDocument/2006/math" xmlns:v="urn:schemas-microsoft-com:vml" xmlns:wp14="http://schemas.microsoft.com/office/word/2010/wordprocessingDrawing" xmlns:wp="http://schemas.openxmlformats.org/drawingml/2006/wordprocessingDrawing" xmlns:w10="urn:schemas-microsoft-com:office:word" xmlns:w="http://schemas.openxmlformats.org/wordprocessingml/2006/main" xmlns:w14="http://schemas.microsoft.com/office/word/2010/wordml" xmlns:w15="http://schemas.microsoft.com/office/word/2012/wordml" xmlns:w16cex="http://schemas.microsoft.com/office/word/2018/wordml/cex" xmlns:w16cid="http://schemas.microsoft.com/office/word/2016/wordml/cid" xmlns:w16="http://schemas.microsoft.com/office/word/2018/wordml" xmlns:w16se="http://schemas.microsoft.com/office/word/2015/wordml/symex" xmlns:wpg="http://schemas.microsoft.com/office/word/2010/wordprocessingGroup" xmlns:wpi="http://schemas.microsoft.com/office/word/2010/wordprocessingInk" xmlns:wne="http://schemas.microsoft.com/office/word/2006/wordml" xmlns:wps="http://schemas.microsoft.com/office/word/2010/wordprocessingShape" mc:Ignorable="w14 w15 w16se w16cid w16 w16cex wp14">
+<w:document xmlns:wpc="http://schemas.microsoft.com/office/word/2010/wordprocessingCanvas" xmlns:cx="http://schemas.microsoft.com/office/drawing/2014/chartex" xmlns:cx1="http://schemas.microsoft.com/office/drawing/2015/9/8/chartex" xmlns:cx2="http://schemas.microsoft.com/office/drawing/2015/10/21/chartex" xmlns:cx3="http://schemas.microsoft.com/office/drawing/2016/5/9/chartex" xmlns:cx4="http://schemas.microsoft.com/office/drawing/2016/5/10/chartex" xmlns:cx5="http://schemas.microsoft.com/office/drawing/2016/5/11/chartex" xmlns:cx6="http://schemas.microsoft.com/office/drawing/2016/5/12/chartex" xmlns:cx7="http://schemas.microsoft.com/office/drawing/2016/5/13/chartex" xmlns:cx8="http://schemas.microsoft.com/office/drawing/2016/5/14/chartex" xmlns:mc="http://schemas.openxmlformats.org/markup-compatibility/2006" xmlns:aink="http://schemas.microsoft.com/office/drawing/2016/ink" xmlns:am3d="http://schemas.microsoft.com/office/drawing/2017/model3d" xmlns:o="urn:schemas-microsoft-com:office:office" xmlns:r="http://schemas.openxmlformats.org/officeDocument/2006/relationships" xmlns:m="http://schemas.openxmlformats.org/officeDocument/2006/math" xmlns:v="urn:schemas-microsoft-com:vml" xmlns:wp14="http://schemas.microsoft.com/office/word/2010/wordprocessingDrawing" xmlns:wp="http://schemas.openxmlformats.org/drawingml/2006/wordprocessingDrawing" xmlns:w10="urn:schemas-microsoft-com:office:word" xmlns:w="http://schemas.openxmlformats.org/wordprocessingml/2006/main" xmlns:w14="http://schemas.microsoft.com/office/word/2010/wordml" xmlns:w15="http://schemas.microsoft.com/office/word/2012/wordml" xmlns:w16cid="http://schemas.microsoft.com/office/word/2016/wordml/cid" xmlns:w16se="http://schemas.microsoft.com/office/word/2015/wordml/symex" xmlns:wpg="http://schemas.microsoft.com/office/word/2010/wordprocessingGroup" xmlns:wpi="http://schemas.microsoft.com/office/word/2010/wordprocessingInk" xmlns:wne="http://schemas.microsoft.com/office/word/2006/wordml" xmlns:wps="http://schemas.microsoft.com/office/word/2010/wordprocessingShape" mc:Ignorable="w14 w15 w16se w16cid wp14">
   <w:body>
     <w:p>
       <w:pPr>
@@ -454,25 +454,7 @@
                 <w:sz w:val="24"/>
                 <w:szCs w:val="24"/>
               </w:rPr>
-              <w:t xml:space="preserve">Luan </w:t>
-            </w:r>
-            <w:proofErr w:type="spellStart"/>
-            <w:r>
-              <w:rPr>
-                <w:rFonts w:ascii="Times New Roman" w:hAnsi="Times New Roman" w:cs="Times New Roman"/>
-                <w:sz w:val="24"/>
-                <w:szCs w:val="24"/>
-              </w:rPr>
-              <w:t>Collyns</w:t>
-            </w:r>
-            <w:proofErr w:type="spellEnd"/>
-            <w:r>
-              <w:rPr>
-                <w:rFonts w:ascii="Times New Roman" w:hAnsi="Times New Roman" w:cs="Times New Roman"/>
-                <w:sz w:val="24"/>
-                <w:szCs w:val="24"/>
-              </w:rPr>
-              <w:t xml:space="preserve"> Sousa Silva</w:t>
+              <w:t>Luan Collyns Sousa Silva</w:t>
             </w:r>
           </w:p>
         </w:tc>
@@ -640,18 +622,8 @@
                 <w:sz w:val="24"/>
                 <w:szCs w:val="24"/>
               </w:rPr>
-              <w:t xml:space="preserve">Priscila </w:t>
+              <w:t>Priscila Choi</w:t>
             </w:r>
-            <w:proofErr w:type="spellStart"/>
-            <w:r>
-              <w:rPr>
-                <w:rFonts w:ascii="Times New Roman" w:hAnsi="Times New Roman" w:cs="Times New Roman"/>
-                <w:sz w:val="24"/>
-                <w:szCs w:val="24"/>
-              </w:rPr>
-              <w:t>Choi</w:t>
-            </w:r>
-            <w:proofErr w:type="spellEnd"/>
           </w:p>
         </w:tc>
         <w:tc>
@@ -700,23 +672,13 @@
                 <w:szCs w:val="24"/>
               </w:rPr>
             </w:pPr>
-            <w:proofErr w:type="spellStart"/>
             <w:r>
               <w:rPr>
                 <w:rFonts w:ascii="Times New Roman" w:hAnsi="Times New Roman" w:cs="Times New Roman"/>
                 <w:sz w:val="24"/>
                 <w:szCs w:val="24"/>
               </w:rPr>
-              <w:t>Tabata</w:t>
-            </w:r>
-            <w:proofErr w:type="spellEnd"/>
-            <w:r>
-              <w:rPr>
-                <w:rFonts w:ascii="Times New Roman" w:hAnsi="Times New Roman" w:cs="Times New Roman"/>
-                <w:sz w:val="24"/>
-                <w:szCs w:val="24"/>
-              </w:rPr>
-              <w:t xml:space="preserve"> Fernanda dos Santos Silva</w:t>
+              <w:t>Tabata Fernanda dos Santos Silva</w:t>
             </w:r>
           </w:p>
         </w:tc>
@@ -1850,25 +1812,7 @@
           <w:sz w:val="24"/>
           <w:szCs w:val="24"/>
         </w:rPr>
-        <w:t xml:space="preserve">Fábrica da Basf em </w:t>
-      </w:r>
-      <w:proofErr w:type="spellStart"/>
-      <w:r>
-        <w:rPr>
-          <w:rFonts w:ascii="Times New Roman" w:hAnsi="Times New Roman" w:cs="Times New Roman"/>
-          <w:sz w:val="24"/>
-          <w:szCs w:val="24"/>
-        </w:rPr>
-        <w:t>Oppau</w:t>
-      </w:r>
-      <w:proofErr w:type="spellEnd"/>
-      <w:r>
-        <w:rPr>
-          <w:rFonts w:ascii="Times New Roman" w:hAnsi="Times New Roman" w:cs="Times New Roman"/>
-          <w:sz w:val="24"/>
-          <w:szCs w:val="24"/>
-        </w:rPr>
-        <w:t>, Alemanha: 561 mortos e 2 mil feridos;</w:t>
+        <w:t>Fábrica da Basf em Oppau, Alemanha: 561 mortos e 2 mil feridos;</w:t>
       </w:r>
     </w:p>
     <w:p>
@@ -2026,25 +1970,7 @@
           <w:sz w:val="24"/>
           <w:szCs w:val="24"/>
         </w:rPr>
-        <w:t xml:space="preserve">2013 – Usina da West </w:t>
-      </w:r>
-      <w:proofErr w:type="spellStart"/>
-      <w:r>
-        <w:rPr>
-          <w:rFonts w:ascii="Times New Roman" w:hAnsi="Times New Roman" w:cs="Times New Roman"/>
-          <w:sz w:val="24"/>
-          <w:szCs w:val="24"/>
-        </w:rPr>
-        <w:t>Fertilizer</w:t>
-      </w:r>
-      <w:proofErr w:type="spellEnd"/>
-      <w:r>
-        <w:rPr>
-          <w:rFonts w:ascii="Times New Roman" w:hAnsi="Times New Roman" w:cs="Times New Roman"/>
-          <w:sz w:val="24"/>
-          <w:szCs w:val="24"/>
-        </w:rPr>
-        <w:t>, EUA: 15 mortos e 160 feridos;</w:t>
+        <w:t>2013 – Usina da West Fertilizer, EUA: 15 mortos e 160 feridos;</w:t>
       </w:r>
     </w:p>
     <w:p>
@@ -2741,25 +2667,7 @@
           <w:sz w:val="24"/>
           <w:szCs w:val="24"/>
         </w:rPr>
-        <w:t xml:space="preserve">Art. 35. As instalações elétricas dos depósitos devem ter proteção </w:t>
-      </w:r>
-      <w:proofErr w:type="spellStart"/>
-      <w:r>
-        <w:rPr>
-          <w:rFonts w:ascii="Times New Roman" w:hAnsi="Times New Roman" w:cs="Times New Roman"/>
-          <w:sz w:val="24"/>
-          <w:szCs w:val="24"/>
-        </w:rPr>
-        <w:t>anti-faísca</w:t>
-      </w:r>
-      <w:proofErr w:type="spellEnd"/>
-      <w:r>
-        <w:rPr>
-          <w:rFonts w:ascii="Times New Roman" w:hAnsi="Times New Roman" w:cs="Times New Roman"/>
-          <w:sz w:val="24"/>
-          <w:szCs w:val="24"/>
-        </w:rPr>
-        <w:t>, mediante</w:t>
+        <w:t>Art. 35. As instalações elétricas dos depósitos devem ter proteção anti-faísca, mediante</w:t>
       </w:r>
       <w:r>
         <w:rPr>
@@ -3897,7 +3805,6 @@
         </w:rPr>
         <w:t xml:space="preserve">(conhecido como </w:t>
       </w:r>
-      <w:proofErr w:type="spellStart"/>
       <w:r>
         <w:rPr>
           <w:rFonts w:ascii="Times New Roman" w:hAnsi="Times New Roman" w:cs="Times New Roman"/>
@@ -3908,7 +3815,6 @@
         </w:rPr>
         <w:t>caking</w:t>
       </w:r>
-      <w:proofErr w:type="spellEnd"/>
       <w:r>
         <w:rPr>
           <w:rFonts w:ascii="Times New Roman" w:hAnsi="Times New Roman" w:cs="Times New Roman"/>
@@ -3931,16 +3837,7 @@
           <w:sz w:val="24"/>
           <w:szCs w:val="24"/>
         </w:rPr>
-        <w:t xml:space="preserve"> disso, ocorre a formação de sítios de oxirredução no material e a perda de nitrogênio volatilizado na forma de óxidos (</w:t>
-      </w:r>
-      <w:proofErr w:type="spellStart"/>
-      <w:r>
-        <w:rPr>
-          <w:rFonts w:ascii="Times New Roman" w:hAnsi="Times New Roman" w:cs="Times New Roman"/>
-          <w:sz w:val="24"/>
-          <w:szCs w:val="24"/>
-        </w:rPr>
-        <w:t>NO</w:t>
+        <w:t xml:space="preserve"> disso, ocorre a formação de sítios de oxirredução no material e a perda de nitrogênio volatilizado na forma de óxidos (NO</w:t>
       </w:r>
       <w:r>
         <w:rPr>
@@ -3951,7 +3848,6 @@
         </w:rPr>
         <w:t>x</w:t>
       </w:r>
-      <w:proofErr w:type="spellEnd"/>
       <w:r>
         <w:rPr>
           <w:rFonts w:ascii="Times New Roman" w:hAnsi="Times New Roman" w:cs="Times New Roman"/>
@@ -4131,25 +4027,7 @@
           <w:sz w:val="24"/>
           <w:szCs w:val="24"/>
         </w:rPr>
-        <w:t xml:space="preserve"> Segundo o site de métricas mundiais, </w:t>
-      </w:r>
-      <w:proofErr w:type="spellStart"/>
-      <w:r>
-        <w:rPr>
-          <w:rFonts w:ascii="Times New Roman" w:hAnsi="Times New Roman" w:cs="Times New Roman"/>
-          <w:sz w:val="24"/>
-          <w:szCs w:val="24"/>
-        </w:rPr>
-        <w:t>Worldometer</w:t>
-      </w:r>
-      <w:proofErr w:type="spellEnd"/>
-      <w:r>
-        <w:rPr>
-          <w:rFonts w:ascii="Times New Roman" w:hAnsi="Times New Roman" w:cs="Times New Roman"/>
-          <w:sz w:val="24"/>
-          <w:szCs w:val="24"/>
-        </w:rPr>
-        <w:t xml:space="preserve">, de julho de 2019 a julho de 2020 foi registrado um aumento de 81,33 </w:t>
+        <w:t xml:space="preserve"> Segundo o site de métricas mundiais, Worldometer, de julho de 2019 a julho de 2020 foi registrado um aumento de 81,33 </w:t>
       </w:r>
       <w:r>
         <w:rPr>
@@ -4300,16 +4178,14 @@
         </w:rPr>
         <w:t xml:space="preserve">Em meio à demanda cada vez mais expressiva </w:t>
       </w:r>
-      <w:proofErr w:type="spellStart"/>
-      <w:r>
-        <w:rPr>
-          <w:rFonts w:ascii="Times New Roman" w:hAnsi="Times New Roman" w:cs="Times New Roman"/>
-          <w:sz w:val="24"/>
-          <w:szCs w:val="24"/>
-        </w:rPr>
-        <w:t>por</w:t>
-      </w:r>
-      <w:proofErr w:type="spellEnd"/>
+      <w:r>
+        <w:rPr>
+          <w:rFonts w:ascii="Times New Roman" w:hAnsi="Times New Roman" w:cs="Times New Roman"/>
+          <w:sz w:val="24"/>
+          <w:szCs w:val="24"/>
+        </w:rPr>
+        <w:t>pôr</w:t>
+      </w:r>
       <w:r>
         <w:rPr>
           <w:rFonts w:ascii="Times New Roman" w:hAnsi="Times New Roman" w:cs="Times New Roman"/>
@@ -4388,42 +4264,15 @@
           <w:sz w:val="24"/>
           <w:szCs w:val="24"/>
         </w:rPr>
-        <w:t xml:space="preserve">vende o produto </w:t>
-      </w:r>
-      <w:proofErr w:type="spellStart"/>
-      <w:r>
-        <w:rPr>
-          <w:rFonts w:ascii="Times New Roman" w:hAnsi="Times New Roman" w:cs="Times New Roman"/>
-          <w:sz w:val="24"/>
-          <w:szCs w:val="24"/>
-        </w:rPr>
-        <w:t>UltrAN</w:t>
-      </w:r>
-      <w:proofErr w:type="spellEnd"/>
-      <w:r>
-        <w:rPr>
-          <w:rFonts w:ascii="Times New Roman" w:hAnsi="Times New Roman" w:cs="Times New Roman"/>
-          <w:sz w:val="24"/>
-          <w:szCs w:val="24"/>
-        </w:rPr>
-        <w:t xml:space="preserve"> (um NA que busca maximizar sua eficiência </w:t>
-      </w:r>
-      <w:r>
-        <w:rPr>
-          <w:rFonts w:ascii="Times New Roman" w:hAnsi="Times New Roman" w:cs="Times New Roman"/>
-          <w:sz w:val="24"/>
-          <w:szCs w:val="24"/>
-        </w:rPr>
-        <w:t xml:space="preserve">de detonação), que é otimizado para ser armazenado em ambientes mais úmidos. A empresa </w:t>
-      </w:r>
-      <w:proofErr w:type="spellStart"/>
-      <w:r>
-        <w:rPr>
-          <w:rFonts w:ascii="Times New Roman" w:hAnsi="Times New Roman" w:cs="Times New Roman"/>
-          <w:sz w:val="24"/>
-          <w:szCs w:val="24"/>
-        </w:rPr>
-        <w:t>Arr</w:t>
+        <w:t xml:space="preserve">vende o produto UltrAN (um NA que busca maximizar sua eficiência </w:t>
+      </w:r>
+      <w:r>
+        <w:rPr>
+          <w:rFonts w:ascii="Times New Roman" w:hAnsi="Times New Roman" w:cs="Times New Roman"/>
+          <w:sz w:val="24"/>
+          <w:szCs w:val="24"/>
+        </w:rPr>
+        <w:t>de detonação), que é otimizado para ser armazenado em ambientes mais úmidos. A empresa Arr</w:t>
       </w:r>
       <w:r>
         <w:rPr>
@@ -4439,16 +4288,17 @@
           <w:sz w:val="24"/>
           <w:szCs w:val="24"/>
         </w:rPr>
-        <w:t>az</w:t>
-      </w:r>
-      <w:proofErr w:type="spellEnd"/>
-      <w:r>
-        <w:rPr>
-          <w:rFonts w:ascii="Times New Roman" w:hAnsi="Times New Roman" w:cs="Times New Roman"/>
-          <w:sz w:val="24"/>
-          <w:szCs w:val="24"/>
-        </w:rPr>
-        <w:t>, por sua vez, oferece agentes de controle de porosidade para o NA, que buscam evitar o aumento do tamanho dos grãos</w:t>
+        <w:t xml:space="preserve">az, por sua vez, oferece agentes de </w:t>
+      </w:r>
+      <w:bookmarkStart w:id="0" w:name="_GoBack"/>
+      <w:bookmarkEnd w:id="0"/>
+      <w:r>
+        <w:rPr>
+          <w:rFonts w:ascii="Times New Roman" w:hAnsi="Times New Roman" w:cs="Times New Roman"/>
+          <w:sz w:val="24"/>
+          <w:szCs w:val="24"/>
+        </w:rPr>
+        <w:t>controle de porosidade para o NA, que buscam evitar o aumento do tamanho dos grãos</w:t>
       </w:r>
       <w:r>
         <w:rPr>
@@ -4547,43 +4397,7 @@
           <w:sz w:val="24"/>
           <w:szCs w:val="24"/>
         </w:rPr>
-        <w:t>Disponível em: &lt;https://pubs.acs.org/</w:t>
-      </w:r>
-      <w:proofErr w:type="spellStart"/>
-      <w:r>
-        <w:rPr>
-          <w:rFonts w:ascii="Times New Roman" w:hAnsi="Times New Roman" w:cs="Times New Roman"/>
-          <w:sz w:val="24"/>
-          <w:szCs w:val="24"/>
-        </w:rPr>
-        <w:t>doi</w:t>
-      </w:r>
-      <w:proofErr w:type="spellEnd"/>
-      <w:r>
-        <w:rPr>
-          <w:rFonts w:ascii="Times New Roman" w:hAnsi="Times New Roman" w:cs="Times New Roman"/>
-          <w:sz w:val="24"/>
-          <w:szCs w:val="24"/>
-        </w:rPr>
-        <w:t>/</w:t>
-      </w:r>
-      <w:proofErr w:type="spellStart"/>
-      <w:r>
-        <w:rPr>
-          <w:rFonts w:ascii="Times New Roman" w:hAnsi="Times New Roman" w:cs="Times New Roman"/>
-          <w:sz w:val="24"/>
-          <w:szCs w:val="24"/>
-        </w:rPr>
-        <w:t>abs</w:t>
-      </w:r>
-      <w:proofErr w:type="spellEnd"/>
-      <w:r>
-        <w:rPr>
-          <w:rFonts w:ascii="Times New Roman" w:hAnsi="Times New Roman" w:cs="Times New Roman"/>
-          <w:sz w:val="24"/>
-          <w:szCs w:val="24"/>
-        </w:rPr>
-        <w:t xml:space="preserve">/10.1021/i360060a018&gt;. Acesso em </w:t>
+        <w:t xml:space="preserve">Disponível em: &lt;https://pubs.acs.org/doi/abs/10.1021/i360060a018&gt;. Acesso em </w:t>
       </w:r>
       <w:proofErr w:type="gramStart"/>
       <w:r>
@@ -4872,7 +4686,6 @@
         </w:rPr>
         <w:t xml:space="preserve">&gt;. </w:t>
       </w:r>
-      <w:proofErr w:type="spellStart"/>
       <w:r>
         <w:rPr>
           <w:rFonts w:ascii="Times New Roman" w:hAnsi="Times New Roman" w:cs="Times New Roman"/>
@@ -4880,57 +4693,7 @@
           <w:szCs w:val="24"/>
           <w:lang w:val="en-US"/>
         </w:rPr>
-        <w:t>Acesso</w:t>
-      </w:r>
-      <w:proofErr w:type="spellEnd"/>
-      <w:r>
-        <w:rPr>
-          <w:rFonts w:ascii="Times New Roman" w:hAnsi="Times New Roman" w:cs="Times New Roman"/>
-          <w:sz w:val="24"/>
-          <w:szCs w:val="24"/>
-          <w:lang w:val="en-US"/>
-        </w:rPr>
-        <w:t xml:space="preserve"> </w:t>
-      </w:r>
-      <w:proofErr w:type="spellStart"/>
-      <w:r>
-        <w:rPr>
-          <w:rFonts w:ascii="Times New Roman" w:hAnsi="Times New Roman" w:cs="Times New Roman"/>
-          <w:sz w:val="24"/>
-          <w:szCs w:val="24"/>
-          <w:lang w:val="en-US"/>
-        </w:rPr>
-        <w:t>em</w:t>
-      </w:r>
-      <w:proofErr w:type="spellEnd"/>
-      <w:r>
-        <w:rPr>
-          <w:rFonts w:ascii="Times New Roman" w:hAnsi="Times New Roman" w:cs="Times New Roman"/>
-          <w:sz w:val="24"/>
-          <w:szCs w:val="24"/>
-          <w:lang w:val="en-US"/>
-        </w:rPr>
-        <w:t xml:space="preserve"> </w:t>
-      </w:r>
-      <w:proofErr w:type="spellStart"/>
-      <w:r>
-        <w:rPr>
-          <w:rFonts w:ascii="Times New Roman" w:hAnsi="Times New Roman" w:cs="Times New Roman"/>
-          <w:sz w:val="24"/>
-          <w:szCs w:val="24"/>
-          <w:lang w:val="en-US"/>
-        </w:rPr>
-        <w:t>Setembro</w:t>
-      </w:r>
-      <w:proofErr w:type="spellEnd"/>
-      <w:r>
-        <w:rPr>
-          <w:rFonts w:ascii="Times New Roman" w:hAnsi="Times New Roman" w:cs="Times New Roman"/>
-          <w:sz w:val="24"/>
-          <w:szCs w:val="24"/>
-          <w:lang w:val="en-US"/>
-        </w:rPr>
-        <w:t xml:space="preserve"> de 2020.</w:t>
+        <w:t>Acesso em Setembro de 2020.</w:t>
       </w:r>
     </w:p>
     <w:p>
@@ -5210,43 +4973,7 @@
           <w:sz w:val="24"/>
           <w:szCs w:val="24"/>
         </w:rPr>
-        <w:t xml:space="preserve"> </w:t>
-      </w:r>
-      <w:proofErr w:type="spellStart"/>
-      <w:r>
-        <w:rPr>
-          <w:rFonts w:ascii="Times New Roman" w:hAnsi="Times New Roman" w:cs="Times New Roman"/>
-          <w:sz w:val="24"/>
-          <w:szCs w:val="24"/>
-        </w:rPr>
-        <w:t>relatorios</w:t>
-      </w:r>
-      <w:proofErr w:type="spellEnd"/>
-      <w:r>
-        <w:rPr>
-          <w:rFonts w:ascii="Times New Roman" w:hAnsi="Times New Roman" w:cs="Times New Roman"/>
-          <w:sz w:val="24"/>
-          <w:szCs w:val="24"/>
-        </w:rPr>
-        <w:t>-</w:t>
-      </w:r>
-      <w:proofErr w:type="spellStart"/>
-      <w:r>
-        <w:rPr>
-          <w:rFonts w:ascii="Times New Roman" w:hAnsi="Times New Roman" w:cs="Times New Roman"/>
-          <w:sz w:val="24"/>
-          <w:szCs w:val="24"/>
-        </w:rPr>
-        <w:t>de-atendimento</w:t>
-      </w:r>
-      <w:proofErr w:type="spellEnd"/>
-      <w:r>
-        <w:rPr>
-          <w:rFonts w:ascii="Times New Roman" w:hAnsi="Times New Roman" w:cs="Times New Roman"/>
-          <w:sz w:val="24"/>
-          <w:szCs w:val="24"/>
-        </w:rPr>
-        <w:t>&gt;</w:t>
+        <w:t xml:space="preserve"> relatorios-de-atendimento&gt;</w:t>
       </w:r>
       <w:r>
         <w:rPr>
@@ -5412,23 +5139,7 @@
           <w:sz w:val="24"/>
           <w:szCs w:val="24"/>
         </w:rPr>
-        <w:t xml:space="preserve"> de 2</w:t>
-      </w:r>
-      <w:r>
-        <w:rPr>
-          <w:rFonts w:ascii="Times New Roman" w:hAnsi="Times New Roman" w:cs="Times New Roman"/>
-          <w:sz w:val="24"/>
-          <w:szCs w:val="24"/>
-        </w:rPr>
-        <w:t>0</w:t>
-      </w:r>
-      <w:r>
-        <w:rPr>
-          <w:rFonts w:ascii="Times New Roman" w:hAnsi="Times New Roman" w:cs="Times New Roman"/>
-          <w:sz w:val="24"/>
-          <w:szCs w:val="24"/>
-        </w:rPr>
-        <w:t>20.</w:t>
+        <w:t xml:space="preserve"> de 2020.</w:t>
       </w:r>
     </w:p>
     <w:p>
@@ -5439,37 +5150,15 @@
           <w:rFonts w:ascii="Times New Roman" w:hAnsi="Times New Roman" w:cs="Times New Roman"/>
           <w:sz w:val="24"/>
           <w:szCs w:val="24"/>
-          <w:lang w:val="en-US"/>
-        </w:rPr>
-      </w:pPr>
-      <w:r>
-        <w:rPr>
-          <w:rFonts w:ascii="Times New Roman" w:hAnsi="Times New Roman" w:cs="Times New Roman"/>
-          <w:sz w:val="24"/>
-          <w:szCs w:val="24"/>
-          <w:lang w:val="en-US"/>
-        </w:rPr>
-        <w:t xml:space="preserve">FARIA, </w:t>
-      </w:r>
-      <w:proofErr w:type="spellStart"/>
-      <w:r>
-        <w:rPr>
-          <w:rFonts w:ascii="Times New Roman" w:hAnsi="Times New Roman" w:cs="Times New Roman"/>
-          <w:sz w:val="24"/>
-          <w:szCs w:val="24"/>
-          <w:lang w:val="en-US"/>
-        </w:rPr>
-        <w:t>Letícia</w:t>
-      </w:r>
-      <w:proofErr w:type="spellEnd"/>
-      <w:r>
-        <w:rPr>
-          <w:rFonts w:ascii="Times New Roman" w:hAnsi="Times New Roman" w:cs="Times New Roman"/>
-          <w:sz w:val="24"/>
-          <w:szCs w:val="24"/>
-          <w:lang w:val="en-US"/>
-        </w:rPr>
-        <w:t xml:space="preserve"> de A; 2014. </w:t>
+        </w:rPr>
+      </w:pPr>
+      <w:r>
+        <w:rPr>
+          <w:rFonts w:ascii="Times New Roman" w:hAnsi="Times New Roman" w:cs="Times New Roman"/>
+          <w:sz w:val="24"/>
+          <w:szCs w:val="24"/>
+        </w:rPr>
+        <w:t xml:space="preserve">FARIA, Letícia de A; 2014. </w:t>
       </w:r>
       <w:r>
         <w:rPr>
@@ -5478,9 +5167,45 @@
           <w:bCs/>
           <w:sz w:val="24"/>
           <w:szCs w:val="24"/>
+        </w:rPr>
+        <w:t>Hygroscopicity and ammonia volatilization losses from nitrogen sources in coated urea. </w:t>
+      </w:r>
+      <w:r>
+        <w:rPr>
+          <w:rFonts w:ascii="Times New Roman" w:hAnsi="Times New Roman" w:cs="Times New Roman"/>
+          <w:sz w:val="24"/>
+          <w:szCs w:val="24"/>
+        </w:rPr>
+        <w:t>Disponível em: &lt;https://www.scielo.br/scielo.php?pid=S0100</w:t>
+      </w:r>
+      <w:r>
+        <w:rPr>
+          <w:rFonts w:ascii="Times New Roman" w:hAnsi="Times New Roman" w:cs="Times New Roman"/>
+          <w:sz w:val="24"/>
+          <w:szCs w:val="24"/>
+        </w:rPr>
+        <w:noBreakHyphen/>
+        <w:t>06832014000300026&amp;script=sci_arttext&amp;tlng=es&gt;.</w:t>
+      </w:r>
+    </w:p>
+    <w:p>
+      <w:pPr>
+        <w:spacing w:line="276" w:lineRule="auto"/>
+        <w:jc w:val="both"/>
+        <w:rPr>
+          <w:rFonts w:ascii="Times New Roman" w:hAnsi="Times New Roman" w:cs="Times New Roman"/>
+          <w:sz w:val="24"/>
+          <w:szCs w:val="24"/>
           <w:lang w:val="en-US"/>
         </w:rPr>
-        <w:t>Hygroscopicity and ammonia volatilization losses from nitrogen</w:t>
+      </w:pPr>
+      <w:r>
+        <w:rPr>
+          <w:rFonts w:ascii="Times New Roman" w:hAnsi="Times New Roman" w:cs="Times New Roman"/>
+          <w:sz w:val="24"/>
+          <w:szCs w:val="24"/>
+        </w:rPr>
+        <w:t xml:space="preserve">G1, 2020. </w:t>
       </w:r>
       <w:r>
         <w:rPr>
@@ -5489,9 +5214,8 @@
           <w:bCs/>
           <w:sz w:val="24"/>
           <w:szCs w:val="24"/>
-          <w:lang w:val="en-US"/>
-        </w:rPr>
-        <w:t> </w:t>
+        </w:rPr>
+        <w:t>Brasil importa cerca de 1 milhão de toneladas de nitrato de amônio por ano;</w:t>
       </w:r>
       <w:r>
         <w:rPr>
@@ -5500,9 +5224,8 @@
           <w:bCs/>
           <w:sz w:val="24"/>
           <w:szCs w:val="24"/>
-          <w:lang w:val="en-US"/>
-        </w:rPr>
-        <w:t>sources</w:t>
+        </w:rPr>
+        <w:t> </w:t>
       </w:r>
       <w:r>
         <w:rPr>
@@ -5511,9 +5234,8 @@
           <w:bCs/>
           <w:sz w:val="24"/>
           <w:szCs w:val="24"/>
-          <w:lang w:val="en-US"/>
-        </w:rPr>
-        <w:t> </w:t>
+        </w:rPr>
+        <w:t>controle</w:t>
       </w:r>
       <w:r>
         <w:rPr>
@@ -5522,9 +5244,8 @@
           <w:bCs/>
           <w:sz w:val="24"/>
           <w:szCs w:val="24"/>
-          <w:lang w:val="en-US"/>
-        </w:rPr>
-        <w:t>in</w:t>
+        </w:rPr>
+        <w:t> </w:t>
       </w:r>
       <w:r>
         <w:rPr>
@@ -5533,9 +5254,8 @@
           <w:bCs/>
           <w:sz w:val="24"/>
           <w:szCs w:val="24"/>
-          <w:lang w:val="en-US"/>
-        </w:rPr>
-        <w:t> </w:t>
+        </w:rPr>
+        <w:t>é</w:t>
       </w:r>
       <w:r>
         <w:rPr>
@@ -5544,9 +5264,8 @@
           <w:bCs/>
           <w:sz w:val="24"/>
           <w:szCs w:val="24"/>
-          <w:lang w:val="en-US"/>
-        </w:rPr>
-        <w:t>coated</w:t>
+        </w:rPr>
+        <w:t> </w:t>
       </w:r>
       <w:r>
         <w:rPr>
@@ -5555,9 +5274,8 @@
           <w:bCs/>
           <w:sz w:val="24"/>
           <w:szCs w:val="24"/>
-          <w:lang w:val="en-US"/>
-        </w:rPr>
-        <w:t> </w:t>
+        </w:rPr>
+        <w:t>feito</w:t>
       </w:r>
       <w:r>
         <w:rPr>
@@ -5566,9 +5284,8 @@
           <w:bCs/>
           <w:sz w:val="24"/>
           <w:szCs w:val="24"/>
-          <w:lang w:val="en-US"/>
-        </w:rPr>
-        <w:t>urea</w:t>
+        </w:rPr>
+        <w:t> </w:t>
       </w:r>
       <w:r>
         <w:rPr>
@@ -5577,37 +5294,205 @@
           <w:bCs/>
           <w:sz w:val="24"/>
           <w:szCs w:val="24"/>
+        </w:rPr>
+        <w:t>pelo</w:t>
+      </w:r>
+      <w:r>
+        <w:rPr>
+          <w:rFonts w:ascii="Times New Roman" w:hAnsi="Times New Roman" w:cs="Times New Roman"/>
+          <w:b/>
+          <w:bCs/>
+          <w:sz w:val="24"/>
+          <w:szCs w:val="24"/>
+        </w:rPr>
+        <w:t> </w:t>
+      </w:r>
+      <w:r>
+        <w:rPr>
+          <w:rFonts w:ascii="Times New Roman" w:hAnsi="Times New Roman" w:cs="Times New Roman"/>
+          <w:b/>
+          <w:bCs/>
+          <w:sz w:val="24"/>
+          <w:szCs w:val="24"/>
+        </w:rPr>
+        <w:t>Exército.</w:t>
+      </w:r>
+      <w:r>
+        <w:rPr>
+          <w:rFonts w:ascii="Times New Roman" w:hAnsi="Times New Roman" w:cs="Times New Roman"/>
+          <w:sz w:val="24"/>
+          <w:szCs w:val="24"/>
+        </w:rPr>
+        <w:t> Disponível em: &lt;</w:t>
+      </w:r>
+      <w:r>
+        <w:rPr>
+          <w:rFonts w:ascii="Times New Roman" w:hAnsi="Times New Roman" w:cs="Times New Roman"/>
+          <w:sz w:val="24"/>
+          <w:szCs w:val="24"/>
+        </w:rPr>
+        <w:t>https://g1.globo.com/economia/agronegocios/noticia/2020/08/05/brasil</w:t>
+      </w:r>
+      <w:r>
+        <w:rPr>
+          <w:rFonts w:ascii="Times New Roman" w:hAnsi="Times New Roman" w:cs="Times New Roman"/>
+          <w:sz w:val="24"/>
+          <w:szCs w:val="24"/>
+        </w:rPr>
+        <w:noBreakHyphen/>
+      </w:r>
+      <w:r>
+        <w:rPr>
+          <w:rFonts w:ascii="Times New Roman" w:hAnsi="Times New Roman" w:cs="Times New Roman"/>
+          <w:sz w:val="24"/>
+          <w:szCs w:val="24"/>
+        </w:rPr>
+        <w:t>importa</w:t>
+      </w:r>
+      <w:r>
+        <w:rPr>
+          <w:rFonts w:ascii="Times New Roman" w:hAnsi="Times New Roman" w:cs="Times New Roman"/>
+          <w:sz w:val="24"/>
+          <w:szCs w:val="24"/>
+        </w:rPr>
+        <w:noBreakHyphen/>
+      </w:r>
+      <w:r>
+        <w:rPr>
+          <w:rFonts w:ascii="Times New Roman" w:hAnsi="Times New Roman" w:cs="Times New Roman"/>
+          <w:sz w:val="24"/>
+          <w:szCs w:val="24"/>
+        </w:rPr>
+        <w:t>cerca</w:t>
+      </w:r>
+      <w:r>
+        <w:rPr>
+          <w:rFonts w:ascii="Times New Roman" w:hAnsi="Times New Roman" w:cs="Times New Roman"/>
+          <w:sz w:val="24"/>
+          <w:szCs w:val="24"/>
+        </w:rPr>
+        <w:noBreakHyphen/>
+      </w:r>
+      <w:r>
+        <w:rPr>
+          <w:rFonts w:ascii="Times New Roman" w:hAnsi="Times New Roman" w:cs="Times New Roman"/>
+          <w:sz w:val="24"/>
+          <w:szCs w:val="24"/>
+        </w:rPr>
+        <w:t>de</w:t>
+      </w:r>
+      <w:r>
+        <w:rPr>
+          <w:rFonts w:ascii="Times New Roman" w:hAnsi="Times New Roman" w:cs="Times New Roman"/>
+          <w:sz w:val="24"/>
+          <w:szCs w:val="24"/>
+        </w:rPr>
+        <w:noBreakHyphen/>
+      </w:r>
+      <w:r>
+        <w:rPr>
+          <w:rFonts w:ascii="Times New Roman" w:hAnsi="Times New Roman" w:cs="Times New Roman"/>
+          <w:sz w:val="24"/>
+          <w:szCs w:val="24"/>
+        </w:rPr>
+        <w:t>1</w:t>
+      </w:r>
+      <w:r>
+        <w:rPr>
+          <w:rFonts w:ascii="Times New Roman" w:hAnsi="Times New Roman" w:cs="Times New Roman"/>
+          <w:sz w:val="24"/>
+          <w:szCs w:val="24"/>
+        </w:rPr>
+        <w:noBreakHyphen/>
+      </w:r>
+      <w:r>
+        <w:rPr>
+          <w:rFonts w:ascii="Times New Roman" w:hAnsi="Times New Roman" w:cs="Times New Roman"/>
+          <w:sz w:val="24"/>
+          <w:szCs w:val="24"/>
+        </w:rPr>
+        <w:t>milhao</w:t>
+      </w:r>
+      <w:r>
+        <w:rPr>
+          <w:rFonts w:ascii="Times New Roman" w:hAnsi="Times New Roman" w:cs="Times New Roman"/>
+          <w:sz w:val="24"/>
+          <w:szCs w:val="24"/>
+        </w:rPr>
+        <w:noBreakHyphen/>
+      </w:r>
+      <w:r>
+        <w:rPr>
+          <w:rFonts w:ascii="Times New Roman" w:hAnsi="Times New Roman" w:cs="Times New Roman"/>
+          <w:sz w:val="24"/>
+          <w:szCs w:val="24"/>
+        </w:rPr>
+        <w:t>de</w:t>
+      </w:r>
+      <w:r>
+        <w:rPr>
+          <w:rFonts w:ascii="Times New Roman" w:hAnsi="Times New Roman" w:cs="Times New Roman"/>
+          <w:sz w:val="24"/>
+          <w:szCs w:val="24"/>
+        </w:rPr>
+        <w:noBreakHyphen/>
+      </w:r>
+      <w:r>
+        <w:rPr>
+          <w:rFonts w:ascii="Times New Roman" w:hAnsi="Times New Roman" w:cs="Times New Roman"/>
+          <w:sz w:val="24"/>
+          <w:szCs w:val="24"/>
+        </w:rPr>
+        <w:t>toneladas</w:t>
+      </w:r>
+      <w:r>
+        <w:rPr>
+          <w:rFonts w:ascii="Times New Roman" w:hAnsi="Times New Roman" w:cs="Times New Roman"/>
+          <w:sz w:val="24"/>
+          <w:szCs w:val="24"/>
+        </w:rPr>
+        <w:noBreakHyphen/>
+      </w:r>
+      <w:r>
+        <w:rPr>
+          <w:rFonts w:ascii="Times New Roman" w:hAnsi="Times New Roman" w:cs="Times New Roman"/>
+          <w:sz w:val="24"/>
+          <w:szCs w:val="24"/>
+        </w:rPr>
+        <w:t>de</w:t>
+      </w:r>
+      <w:r>
+        <w:rPr>
+          <w:rFonts w:ascii="Times New Roman" w:hAnsi="Times New Roman" w:cs="Times New Roman"/>
+          <w:sz w:val="24"/>
+          <w:szCs w:val="24"/>
+        </w:rPr>
+        <w:noBreakHyphen/>
+      </w:r>
+      <w:r>
+        <w:rPr>
+          <w:rFonts w:ascii="Times New Roman" w:hAnsi="Times New Roman" w:cs="Times New Roman"/>
+          <w:sz w:val="24"/>
+          <w:szCs w:val="24"/>
+        </w:rPr>
+        <w:t>nitrato-de-amonio-por-ano-controle-e-feito-pelo-exercito.ghtml</w:t>
+      </w:r>
+      <w:r>
+        <w:rPr>
+          <w:rFonts w:ascii="Times New Roman" w:hAnsi="Times New Roman" w:cs="Times New Roman"/>
+          <w:sz w:val="24"/>
+          <w:szCs w:val="24"/>
+        </w:rPr>
+        <w:t xml:space="preserve">&gt;. </w:t>
+      </w:r>
+      <w:r>
+        <w:rPr>
+          <w:rFonts w:ascii="Times New Roman" w:hAnsi="Times New Roman" w:cs="Times New Roman"/>
+          <w:sz w:val="24"/>
+          <w:szCs w:val="24"/>
           <w:lang w:val="en-US"/>
         </w:rPr>
-        <w:t>. </w:t>
-      </w:r>
-      <w:r>
-        <w:rPr>
-          <w:rFonts w:ascii="Times New Roman" w:hAnsi="Times New Roman" w:cs="Times New Roman"/>
-          <w:sz w:val="24"/>
-          <w:szCs w:val="24"/>
-          <w:lang w:val="en-US"/>
-        </w:rPr>
-        <w:t>Disponível em: &lt;https://www.scielo.br/scielo.php?pid=S0100</w:t>
-      </w:r>
-      <w:r>
-        <w:rPr>
-          <w:rFonts w:ascii="Times New Roman" w:hAnsi="Times New Roman" w:cs="Times New Roman"/>
-          <w:sz w:val="24"/>
-          <w:szCs w:val="24"/>
-          <w:lang w:val="en-US"/>
-        </w:rPr>
-        <w:noBreakHyphen/>
-        <w:t>06832014000300026&amp;script=sci_arttext&amp;tlng=es&gt;</w:t>
-      </w:r>
-      <w:r>
-        <w:rPr>
-          <w:rFonts w:ascii="Times New Roman" w:hAnsi="Times New Roman" w:cs="Times New Roman"/>
-          <w:sz w:val="24"/>
-          <w:szCs w:val="24"/>
-          <w:lang w:val="en-US"/>
-        </w:rPr>
-        <w:t>.</w:t>
+        <w:t>Acesso em Setembro de 2020.</w:t>
       </w:r>
     </w:p>
     <w:p>
@@ -5625,8 +5510,9 @@
           <w:rFonts w:ascii="Times New Roman" w:hAnsi="Times New Roman" w:cs="Times New Roman"/>
           <w:sz w:val="24"/>
           <w:szCs w:val="24"/>
-        </w:rPr>
-        <w:t xml:space="preserve">G1, 2020. </w:t>
+          <w:lang w:val="en-US"/>
+        </w:rPr>
+        <w:t>GLOBE NEWSWIRE, 2020. </w:t>
       </w:r>
       <w:r>
         <w:rPr>
@@ -5635,8 +5521,9 @@
           <w:bCs/>
           <w:sz w:val="24"/>
           <w:szCs w:val="24"/>
-        </w:rPr>
-        <w:t>Brasil importa cerca de 1 milhão de toneladas de nitrato de amônio por ano;</w:t>
+          <w:lang w:val="en-US"/>
+        </w:rPr>
+        <w:t>Ammonium Nitrate Market Size Worth Around US$ 6,740.6</w:t>
       </w:r>
       <w:r>
         <w:rPr>
@@ -5645,6 +5532,7 @@
           <w:bCs/>
           <w:sz w:val="24"/>
           <w:szCs w:val="24"/>
+          <w:lang w:val="en-US"/>
         </w:rPr>
         <w:t> </w:t>
       </w:r>
@@ -5655,8 +5543,9 @@
           <w:bCs/>
           <w:sz w:val="24"/>
           <w:szCs w:val="24"/>
-        </w:rPr>
-        <w:t>controle</w:t>
+          <w:lang w:val="en-US"/>
+        </w:rPr>
+        <w:t>Mn</w:t>
       </w:r>
       <w:r>
         <w:rPr>
@@ -5665,6 +5554,7 @@
           <w:bCs/>
           <w:sz w:val="24"/>
           <w:szCs w:val="24"/>
+          <w:lang w:val="en-US"/>
         </w:rPr>
         <w:t> </w:t>
       </w:r>
@@ -5675,8 +5565,9 @@
           <w:bCs/>
           <w:sz w:val="24"/>
           <w:szCs w:val="24"/>
-        </w:rPr>
-        <w:t>é</w:t>
+          <w:lang w:val="en-US"/>
+        </w:rPr>
+        <w:t>by</w:t>
       </w:r>
       <w:r>
         <w:rPr>
@@ -5685,6 +5576,7 @@
           <w:bCs/>
           <w:sz w:val="24"/>
           <w:szCs w:val="24"/>
+          <w:lang w:val="en-US"/>
         </w:rPr>
         <w:t> </w:t>
       </w:r>
@@ -5695,8 +5587,126 @@
           <w:bCs/>
           <w:sz w:val="24"/>
           <w:szCs w:val="24"/>
-        </w:rPr>
-        <w:t>feito</w:t>
+          <w:lang w:val="en-US"/>
+        </w:rPr>
+        <w:t>2026</w:t>
+      </w:r>
+      <w:r>
+        <w:rPr>
+          <w:rFonts w:ascii="Times New Roman" w:hAnsi="Times New Roman" w:cs="Times New Roman"/>
+          <w:sz w:val="24"/>
+          <w:szCs w:val="24"/>
+          <w:lang w:val="en-US"/>
+        </w:rPr>
+        <w:t>. </w:t>
+      </w:r>
+      <w:r>
+        <w:rPr>
+          <w:rFonts w:ascii="Times New Roman" w:hAnsi="Times New Roman" w:cs="Times New Roman"/>
+          <w:sz w:val="24"/>
+          <w:szCs w:val="24"/>
+          <w:lang w:val="en-US"/>
+        </w:rPr>
+        <w:t>Disponível </w:t>
+      </w:r>
+      <w:r>
+        <w:rPr>
+          <w:rFonts w:ascii="Times New Roman" w:hAnsi="Times New Roman" w:cs="Times New Roman"/>
+          <w:sz w:val="24"/>
+          <w:szCs w:val="24"/>
+          <w:lang w:val="en-US"/>
+        </w:rPr>
+        <w:t>em: </w:t>
+      </w:r>
+      <w:r>
+        <w:rPr>
+          <w:rFonts w:ascii="Times New Roman" w:hAnsi="Times New Roman" w:cs="Times New Roman"/>
+          <w:sz w:val="24"/>
+          <w:szCs w:val="24"/>
+          <w:lang w:val="en-US"/>
+        </w:rPr>
+        <w:t>&lt;</w:t>
+      </w:r>
+      <w:r>
+        <w:rPr>
+          <w:rFonts w:ascii="Times New Roman" w:hAnsi="Times New Roman" w:cs="Times New Roman"/>
+          <w:sz w:val="24"/>
+          <w:szCs w:val="24"/>
+          <w:lang w:val="en-US"/>
+        </w:rPr>
+        <w:t>https://www.globenewswire.com/news</w:t>
+      </w:r>
+      <w:r>
+        <w:rPr>
+          <w:rFonts w:ascii="Times New Roman" w:hAnsi="Times New Roman" w:cs="Times New Roman"/>
+          <w:sz w:val="24"/>
+          <w:szCs w:val="24"/>
+          <w:lang w:val="en-US"/>
+        </w:rPr>
+        <w:noBreakHyphen/>
+      </w:r>
+      <w:r>
+        <w:rPr>
+          <w:rFonts w:ascii="Times New Roman" w:hAnsi="Times New Roman" w:cs="Times New Roman"/>
+          <w:sz w:val="24"/>
+          <w:szCs w:val="24"/>
+          <w:lang w:val="en-US"/>
+        </w:rPr>
+        <w:t>release/2020/04/09/2014681/0/en/Ammonium-Nitrate-Market-Size-Worth-Around-US-6-740-6-Mn-by-2026.html</w:t>
+      </w:r>
+      <w:r>
+        <w:rPr>
+          <w:rFonts w:ascii="Times New Roman" w:hAnsi="Times New Roman" w:cs="Times New Roman"/>
+          <w:sz w:val="24"/>
+          <w:szCs w:val="24"/>
+          <w:lang w:val="en-US"/>
+        </w:rPr>
+        <w:t xml:space="preserve">&gt;. </w:t>
+      </w:r>
+      <w:r>
+        <w:rPr>
+          <w:rFonts w:ascii="Times New Roman" w:hAnsi="Times New Roman" w:cs="Times New Roman"/>
+          <w:sz w:val="24"/>
+          <w:szCs w:val="24"/>
+        </w:rPr>
+        <w:t xml:space="preserve">Acesso em: </w:t>
+      </w:r>
+      <w:proofErr w:type="gramStart"/>
+      <w:r>
+        <w:rPr>
+          <w:rFonts w:ascii="Times New Roman" w:hAnsi="Times New Roman" w:cs="Times New Roman"/>
+          <w:sz w:val="24"/>
+          <w:szCs w:val="24"/>
+        </w:rPr>
+        <w:t>Setembro</w:t>
+      </w:r>
+      <w:proofErr w:type="gramEnd"/>
+      <w:r>
+        <w:rPr>
+          <w:rFonts w:ascii="Times New Roman" w:hAnsi="Times New Roman" w:cs="Times New Roman"/>
+          <w:sz w:val="24"/>
+          <w:szCs w:val="24"/>
+        </w:rPr>
+        <w:t xml:space="preserve"> de 2020.</w:t>
+      </w:r>
+    </w:p>
+    <w:p>
+      <w:pPr>
+        <w:spacing w:line="276" w:lineRule="auto"/>
+        <w:jc w:val="both"/>
+        <w:rPr>
+          <w:rFonts w:ascii="Times New Roman" w:hAnsi="Times New Roman" w:cs="Times New Roman"/>
+          <w:sz w:val="24"/>
+          <w:szCs w:val="24"/>
+        </w:rPr>
+      </w:pPr>
+      <w:r>
+        <w:rPr>
+          <w:rFonts w:ascii="Times New Roman" w:hAnsi="Times New Roman" w:cs="Times New Roman"/>
+          <w:sz w:val="24"/>
+          <w:szCs w:val="24"/>
+        </w:rPr>
+        <w:t>HSE, 2004. </w:t>
       </w:r>
       <w:r>
         <w:rPr>
@@ -5706,7 +5716,60 @@
           <w:sz w:val="24"/>
           <w:szCs w:val="24"/>
         </w:rPr>
-        <w:t> </w:t>
+        <w:t xml:space="preserve">Storing and Handling Ammonium Nitrate. </w:t>
+      </w:r>
+      <w:r>
+        <w:rPr>
+          <w:rFonts w:ascii="Times New Roman" w:hAnsi="Times New Roman" w:cs="Times New Roman"/>
+          <w:sz w:val="24"/>
+          <w:szCs w:val="24"/>
+        </w:rPr>
+        <w:t xml:space="preserve">Disponível em: &lt;https://www.hse.gov.uk/pubns/indg230.pdf&gt;. </w:t>
+      </w:r>
+      <w:r>
+        <w:rPr>
+          <w:rFonts w:ascii="Times New Roman" w:hAnsi="Times New Roman" w:cs="Times New Roman"/>
+          <w:sz w:val="24"/>
+          <w:szCs w:val="24"/>
+        </w:rPr>
+        <w:t xml:space="preserve">Acesso em </w:t>
+      </w:r>
+      <w:proofErr w:type="gramStart"/>
+      <w:r>
+        <w:rPr>
+          <w:rFonts w:ascii="Times New Roman" w:hAnsi="Times New Roman" w:cs="Times New Roman"/>
+          <w:sz w:val="24"/>
+          <w:szCs w:val="24"/>
+        </w:rPr>
+        <w:t>Setembro</w:t>
+      </w:r>
+      <w:proofErr w:type="gramEnd"/>
+      <w:r>
+        <w:rPr>
+          <w:rFonts w:ascii="Times New Roman" w:hAnsi="Times New Roman" w:cs="Times New Roman"/>
+          <w:sz w:val="24"/>
+          <w:szCs w:val="24"/>
+        </w:rPr>
+        <w:t xml:space="preserve"> de 2020.</w:t>
+      </w:r>
+    </w:p>
+    <w:p>
+      <w:pPr>
+        <w:spacing w:line="276" w:lineRule="auto"/>
+        <w:jc w:val="both"/>
+        <w:rPr>
+          <w:rFonts w:ascii="Times New Roman" w:hAnsi="Times New Roman" w:cs="Times New Roman"/>
+          <w:sz w:val="24"/>
+          <w:szCs w:val="24"/>
+        </w:rPr>
+      </w:pPr>
+      <w:r>
+        <w:rPr>
+          <w:rFonts w:ascii="Times New Roman" w:hAnsi="Times New Roman" w:cs="Times New Roman"/>
+          <w:sz w:val="24"/>
+          <w:szCs w:val="24"/>
+        </w:rPr>
+        <w:t>IPNI, 2016. </w:t>
       </w:r>
       <w:r>
         <w:rPr>
@@ -5716,7 +5779,60 @@
           <w:sz w:val="24"/>
           <w:szCs w:val="24"/>
         </w:rPr>
-        <w:t>pelo</w:t>
+        <w:t>Ammonium Nitrate. </w:t>
+      </w:r>
+      <w:r>
+        <w:rPr>
+          <w:rFonts w:ascii="Times New Roman" w:hAnsi="Times New Roman" w:cs="Times New Roman"/>
+          <w:sz w:val="24"/>
+          <w:szCs w:val="24"/>
+        </w:rPr>
+        <w:t xml:space="preserve">&lt;http://www.ipni.net/publication/nss.nsf/0/67265A0AC9302CC5852579AF0076927A/$FILE/NSS-22%20Amm%20Nit.pdf&gt;. </w:t>
+      </w:r>
+      <w:r>
+        <w:rPr>
+          <w:rFonts w:ascii="Times New Roman" w:hAnsi="Times New Roman" w:cs="Times New Roman"/>
+          <w:sz w:val="24"/>
+          <w:szCs w:val="24"/>
+        </w:rPr>
+        <w:t xml:space="preserve">Acesso em 9 de </w:t>
+      </w:r>
+      <w:proofErr w:type="gramStart"/>
+      <w:r>
+        <w:rPr>
+          <w:rFonts w:ascii="Times New Roman" w:hAnsi="Times New Roman" w:cs="Times New Roman"/>
+          <w:sz w:val="24"/>
+          <w:szCs w:val="24"/>
+        </w:rPr>
+        <w:t>Setembro</w:t>
+      </w:r>
+      <w:proofErr w:type="gramEnd"/>
+      <w:r>
+        <w:rPr>
+          <w:rFonts w:ascii="Times New Roman" w:hAnsi="Times New Roman" w:cs="Times New Roman"/>
+          <w:sz w:val="24"/>
+          <w:szCs w:val="24"/>
+        </w:rPr>
+        <w:t xml:space="preserve"> de 2020.</w:t>
+      </w:r>
+    </w:p>
+    <w:p>
+      <w:pPr>
+        <w:spacing w:line="276" w:lineRule="auto"/>
+        <w:jc w:val="both"/>
+        <w:rPr>
+          <w:rFonts w:ascii="Times New Roman" w:hAnsi="Times New Roman" w:cs="Times New Roman"/>
+          <w:sz w:val="24"/>
+          <w:szCs w:val="24"/>
+        </w:rPr>
+      </w:pPr>
+      <w:r>
+        <w:rPr>
+          <w:rFonts w:ascii="Times New Roman" w:hAnsi="Times New Roman" w:cs="Times New Roman"/>
+          <w:sz w:val="24"/>
+          <w:szCs w:val="24"/>
+        </w:rPr>
+        <w:t xml:space="preserve">MUNARETTI, E. </w:t>
       </w:r>
       <w:r>
         <w:rPr>
@@ -5726,7 +5842,45 @@
           <w:sz w:val="24"/>
           <w:szCs w:val="24"/>
         </w:rPr>
+        <w:t>Desenvolvimento e avaliação de desempenho de misturas explosivas a base de NA e Óleo combustível</w:t>
+      </w:r>
+      <w:r>
+        <w:rPr>
+          <w:rFonts w:ascii="Times New Roman" w:hAnsi="Times New Roman" w:cs="Times New Roman"/>
+          <w:sz w:val="24"/>
+          <w:szCs w:val="24"/>
+        </w:rPr>
+        <w:t>. Tese (Doutorado em Engenharia), Escola de Engenharia, Universidade Federal do Rio grande do Sul, Porto Alegre, 2002.</w:t>
+      </w:r>
+    </w:p>
+    <w:p>
+      <w:pPr>
+        <w:spacing w:line="276" w:lineRule="auto"/>
+        <w:jc w:val="both"/>
+        <w:rPr>
+          <w:rFonts w:ascii="Times New Roman" w:hAnsi="Times New Roman" w:cs="Times New Roman"/>
+          <w:sz w:val="24"/>
+          <w:szCs w:val="24"/>
+        </w:rPr>
+      </w:pPr>
+      <w:r>
+        <w:rPr>
+          <w:rFonts w:ascii="Times New Roman" w:hAnsi="Times New Roman" w:cs="Times New Roman"/>
+          <w:sz w:val="24"/>
+          <w:szCs w:val="24"/>
+        </w:rPr>
+        <w:t>OLIVEIRA, Sueli;</w:t>
+      </w:r>
+      <w:r>
         <w:t> </w:t>
+      </w:r>
+      <w:r>
+        <w:rPr>
+          <w:rFonts w:ascii="Times New Roman" w:hAnsi="Times New Roman" w:cs="Times New Roman"/>
+          <w:sz w:val="24"/>
+          <w:szCs w:val="24"/>
+        </w:rPr>
+        <w:t>2013. </w:t>
       </w:r>
       <w:r>
         <w:rPr>
@@ -5736,23 +5890,51 @@
           <w:sz w:val="24"/>
           <w:szCs w:val="24"/>
         </w:rPr>
-        <w:t>Exército.</w:t>
-      </w:r>
-      <w:r>
-        <w:rPr>
-          <w:rFonts w:ascii="Times New Roman" w:hAnsi="Times New Roman" w:cs="Times New Roman"/>
-          <w:sz w:val="24"/>
-          <w:szCs w:val="24"/>
-        </w:rPr>
-        <w:t> Disponível em: &lt;</w:t>
-      </w:r>
-      <w:r>
-        <w:rPr>
-          <w:rFonts w:ascii="Times New Roman" w:hAnsi="Times New Roman" w:cs="Times New Roman"/>
-          <w:sz w:val="24"/>
-          <w:szCs w:val="24"/>
-        </w:rPr>
-        <w:t>https://g1.globo.com/economia/agronegocios/noticia/2020/08/05/brasil</w:t>
+        <w:t>Riscos associados à armazenagem e transporte de fertilizante</w:t>
+      </w:r>
+      <w:r>
+        <w:rPr>
+          <w:rFonts w:ascii="Times New Roman" w:hAnsi="Times New Roman" w:cs="Times New Roman"/>
+          <w:b/>
+          <w:bCs/>
+          <w:sz w:val="24"/>
+          <w:szCs w:val="24"/>
+        </w:rPr>
+        <w:t> </w:t>
+      </w:r>
+      <w:r>
+        <w:rPr>
+          <w:rFonts w:ascii="Times New Roman" w:hAnsi="Times New Roman" w:cs="Times New Roman"/>
+          <w:b/>
+          <w:bCs/>
+          <w:sz w:val="24"/>
+          <w:szCs w:val="24"/>
+        </w:rPr>
+        <w:t>nitrato de amônio.</w:t>
+      </w:r>
+      <w:r>
+        <w:rPr>
+          <w:rFonts w:ascii="Times New Roman" w:hAnsi="Times New Roman" w:cs="Times New Roman"/>
+          <w:sz w:val="24"/>
+          <w:szCs w:val="24"/>
+        </w:rPr>
+        <w:t> </w:t>
+      </w:r>
+      <w:r>
+        <w:rPr>
+          <w:rFonts w:ascii="Times New Roman" w:hAnsi="Times New Roman" w:cs="Times New Roman"/>
+          <w:sz w:val="24"/>
+          <w:szCs w:val="24"/>
+        </w:rPr>
+        <w:t>Disponível em: &lt;</w:t>
+      </w:r>
+      <w:r>
+        <w:rPr>
+          <w:rFonts w:ascii="Times New Roman" w:hAnsi="Times New Roman" w:cs="Times New Roman"/>
+          <w:sz w:val="24"/>
+          <w:szCs w:val="24"/>
+        </w:rPr>
+        <w:t>https://acervodigital.ufpr.br/bitstream/handle/1884/40831/R%20</w:t>
       </w:r>
       <w:r>
         <w:rPr>
@@ -5768,7 +5950,7 @@
           <w:sz w:val="24"/>
           <w:szCs w:val="24"/>
         </w:rPr>
-        <w:t>importa</w:t>
+        <w:t>%20D%20</w:t>
       </w:r>
       <w:r>
         <w:rPr>
@@ -5784,130 +5966,8 @@
           <w:sz w:val="24"/>
           <w:szCs w:val="24"/>
         </w:rPr>
-        <w:t>cerca</w:t>
-      </w:r>
-      <w:r>
-        <w:rPr>
-          <w:rFonts w:ascii="Times New Roman" w:hAnsi="Times New Roman" w:cs="Times New Roman"/>
-          <w:sz w:val="24"/>
-          <w:szCs w:val="24"/>
-        </w:rPr>
-        <w:noBreakHyphen/>
-      </w:r>
-      <w:r>
-        <w:rPr>
-          <w:rFonts w:ascii="Times New Roman" w:hAnsi="Times New Roman" w:cs="Times New Roman"/>
-          <w:sz w:val="24"/>
-          <w:szCs w:val="24"/>
-        </w:rPr>
-        <w:t>de</w:t>
-      </w:r>
-      <w:r>
-        <w:rPr>
-          <w:rFonts w:ascii="Times New Roman" w:hAnsi="Times New Roman" w:cs="Times New Roman"/>
-          <w:sz w:val="24"/>
-          <w:szCs w:val="24"/>
-        </w:rPr>
-        <w:noBreakHyphen/>
-      </w:r>
-      <w:r>
-        <w:rPr>
-          <w:rFonts w:ascii="Times New Roman" w:hAnsi="Times New Roman" w:cs="Times New Roman"/>
-          <w:sz w:val="24"/>
-          <w:szCs w:val="24"/>
-        </w:rPr>
-        <w:t>1</w:t>
-      </w:r>
-      <w:r>
-        <w:rPr>
-          <w:rFonts w:ascii="Times New Roman" w:hAnsi="Times New Roman" w:cs="Times New Roman"/>
-          <w:sz w:val="24"/>
-          <w:szCs w:val="24"/>
-        </w:rPr>
-        <w:noBreakHyphen/>
-      </w:r>
-      <w:r>
-        <w:rPr>
-          <w:rFonts w:ascii="Times New Roman" w:hAnsi="Times New Roman" w:cs="Times New Roman"/>
-          <w:sz w:val="24"/>
-          <w:szCs w:val="24"/>
-        </w:rPr>
-        <w:t>milhao</w:t>
-      </w:r>
-      <w:r>
-        <w:rPr>
-          <w:rFonts w:ascii="Times New Roman" w:hAnsi="Times New Roman" w:cs="Times New Roman"/>
-          <w:sz w:val="24"/>
-          <w:szCs w:val="24"/>
-        </w:rPr>
-        <w:noBreakHyphen/>
-      </w:r>
-      <w:r>
-        <w:rPr>
-          <w:rFonts w:ascii="Times New Roman" w:hAnsi="Times New Roman" w:cs="Times New Roman"/>
-          <w:sz w:val="24"/>
-          <w:szCs w:val="24"/>
-        </w:rPr>
-        <w:t>de</w:t>
-      </w:r>
-      <w:r>
-        <w:rPr>
-          <w:rFonts w:ascii="Times New Roman" w:hAnsi="Times New Roman" w:cs="Times New Roman"/>
-          <w:sz w:val="24"/>
-          <w:szCs w:val="24"/>
-        </w:rPr>
-        <w:noBreakHyphen/>
-      </w:r>
-      <w:r>
-        <w:rPr>
-          <w:rFonts w:ascii="Times New Roman" w:hAnsi="Times New Roman" w:cs="Times New Roman"/>
-          <w:sz w:val="24"/>
-          <w:szCs w:val="24"/>
-        </w:rPr>
-        <w:t>toneladas</w:t>
-      </w:r>
-      <w:r>
-        <w:rPr>
-          <w:rFonts w:ascii="Times New Roman" w:hAnsi="Times New Roman" w:cs="Times New Roman"/>
-          <w:sz w:val="24"/>
-          <w:szCs w:val="24"/>
-        </w:rPr>
-        <w:noBreakHyphen/>
-      </w:r>
-      <w:r>
-        <w:rPr>
-          <w:rFonts w:ascii="Times New Roman" w:hAnsi="Times New Roman" w:cs="Times New Roman"/>
-          <w:sz w:val="24"/>
-          <w:szCs w:val="24"/>
-        </w:rPr>
-        <w:t>de</w:t>
-      </w:r>
-      <w:r>
-        <w:rPr>
-          <w:rFonts w:ascii="Times New Roman" w:hAnsi="Times New Roman" w:cs="Times New Roman"/>
-          <w:sz w:val="24"/>
-          <w:szCs w:val="24"/>
-        </w:rPr>
-        <w:noBreakHyphen/>
-      </w:r>
-      <w:r>
-        <w:rPr>
-          <w:rFonts w:ascii="Times New Roman" w:hAnsi="Times New Roman" w:cs="Times New Roman"/>
-          <w:sz w:val="24"/>
-          <w:szCs w:val="24"/>
-        </w:rPr>
-        <w:t>nitrato-de-amonio-por-ano-controle-e-feito-pelo-</w:t>
-      </w:r>
-      <w:proofErr w:type="gramStart"/>
-      <w:r>
-        <w:rPr>
-          <w:rFonts w:ascii="Times New Roman" w:hAnsi="Times New Roman" w:cs="Times New Roman"/>
-          <w:sz w:val="24"/>
-          <w:szCs w:val="24"/>
-        </w:rPr>
-        <w:t>exercito.ghtml</w:t>
-      </w:r>
-      <w:proofErr w:type="gramEnd"/>
+        <w:t>%20SUZELI%20DE%20OLIVEIRA.pdf?sequence=2&amp;isAllowed=y</w:t>
+      </w:r>
       <w:r>
         <w:rPr>
           <w:rFonts w:ascii="Times New Roman" w:hAnsi="Times New Roman" w:cs="Times New Roman"/>
@@ -5951,7 +6011,7 @@
           <w:sz w:val="24"/>
           <w:szCs w:val="24"/>
         </w:rPr>
-        <w:t>GLOBE NEWSWIRE, 2020. </w:t>
+        <w:t xml:space="preserve">UOL, 2020. </w:t>
       </w:r>
       <w:r>
         <w:rPr>
@@ -5960,9 +6020,101 @@
           <w:bCs/>
           <w:sz w:val="24"/>
           <w:szCs w:val="24"/>
-          <w:lang w:val="en-US"/>
-        </w:rPr>
-        <w:t>Ammonium Nitrate Market Size Worth Around US$ 6,740.6</w:t>
+        </w:rPr>
+        <w:t xml:space="preserve">Momentos históricos em que o Nitrato de Amônio causou tragédia. </w:t>
+      </w:r>
+      <w:r>
+        <w:rPr>
+          <w:rFonts w:ascii="Times New Roman" w:hAnsi="Times New Roman" w:cs="Times New Roman"/>
+          <w:sz w:val="24"/>
+          <w:szCs w:val="24"/>
+        </w:rPr>
+        <w:t>Disponível em: &lt;</w:t>
+      </w:r>
+      <w:r>
+        <w:rPr>
+          <w:rFonts w:ascii="Times New Roman" w:hAnsi="Times New Roman" w:cs="Times New Roman"/>
+          <w:sz w:val="24"/>
+          <w:szCs w:val="24"/>
+        </w:rPr>
+        <w:t>https://noticias.uol.com.br/ultimas</w:t>
+      </w:r>
+      <w:r>
+        <w:rPr>
+          <w:rFonts w:ascii="Times New Roman" w:hAnsi="Times New Roman" w:cs="Times New Roman"/>
+          <w:sz w:val="24"/>
+          <w:szCs w:val="24"/>
+        </w:rPr>
+        <w:noBreakHyphen/>
+      </w:r>
+      <w:r>
+        <w:rPr>
+          <w:rFonts w:ascii="Times New Roman" w:hAnsi="Times New Roman" w:cs="Times New Roman"/>
+          <w:sz w:val="24"/>
+          <w:szCs w:val="24"/>
+        </w:rPr>
+        <w:t>noticias/bbc/2020/08/05/9</w:t>
+      </w:r>
+      <w:r>
+        <w:rPr>
+          <w:rFonts w:ascii="Times New Roman" w:hAnsi="Times New Roman" w:cs="Times New Roman"/>
+          <w:sz w:val="24"/>
+          <w:szCs w:val="24"/>
+        </w:rPr>
+        <w:noBreakHyphen/>
+      </w:r>
+      <w:r>
+        <w:rPr>
+          <w:rFonts w:ascii="Times New Roman" w:hAnsi="Times New Roman" w:cs="Times New Roman"/>
+          <w:sz w:val="24"/>
+          <w:szCs w:val="24"/>
+        </w:rPr>
+        <w:t>momentos-historicos-em-que-o-nitrato-de-amonio-causou-tragedia.htm</w:t>
+      </w:r>
+      <w:r>
+        <w:rPr>
+          <w:rFonts w:ascii="Times New Roman" w:hAnsi="Times New Roman" w:cs="Times New Roman"/>
+          <w:sz w:val="24"/>
+          <w:szCs w:val="24"/>
+        </w:rPr>
+        <w:t xml:space="preserve">&gt;. Acesso em </w:t>
+      </w:r>
+      <w:proofErr w:type="gramStart"/>
+      <w:r>
+        <w:rPr>
+          <w:rFonts w:ascii="Times New Roman" w:hAnsi="Times New Roman" w:cs="Times New Roman"/>
+          <w:sz w:val="24"/>
+          <w:szCs w:val="24"/>
+        </w:rPr>
+        <w:t>Setembro</w:t>
+      </w:r>
+      <w:proofErr w:type="gramEnd"/>
+      <w:r>
+        <w:rPr>
+          <w:rFonts w:ascii="Times New Roman" w:hAnsi="Times New Roman" w:cs="Times New Roman"/>
+          <w:sz w:val="24"/>
+          <w:szCs w:val="24"/>
+        </w:rPr>
+        <w:t xml:space="preserve"> de 2020.</w:t>
+      </w:r>
+    </w:p>
+    <w:p>
+      <w:pPr>
+        <w:spacing w:line="276" w:lineRule="auto"/>
+        <w:jc w:val="both"/>
+        <w:rPr>
+          <w:rFonts w:ascii="Times New Roman" w:hAnsi="Times New Roman" w:cs="Times New Roman"/>
+          <w:sz w:val="24"/>
+          <w:szCs w:val="24"/>
+        </w:rPr>
+      </w:pPr>
+      <w:r>
+        <w:rPr>
+          <w:rFonts w:ascii="Times New Roman" w:hAnsi="Times New Roman" w:cs="Times New Roman"/>
+          <w:sz w:val="24"/>
+          <w:szCs w:val="24"/>
+        </w:rPr>
+        <w:t xml:space="preserve">WORLDOMETERS, 2020. </w:t>
       </w:r>
       <w:r>
         <w:rPr>
@@ -5971,116 +6123,38 @@
           <w:bCs/>
           <w:sz w:val="24"/>
           <w:szCs w:val="24"/>
-          <w:lang w:val="en-US"/>
-        </w:rPr>
-        <w:t> </w:t>
-      </w:r>
-      <w:r>
-        <w:rPr>
-          <w:rFonts w:ascii="Times New Roman" w:hAnsi="Times New Roman" w:cs="Times New Roman"/>
-          <w:b/>
-          <w:bCs/>
-          <w:sz w:val="24"/>
-          <w:szCs w:val="24"/>
-          <w:lang w:val="en-US"/>
-        </w:rPr>
-        <w:t>Mn</w:t>
-      </w:r>
-      <w:r>
-        <w:rPr>
-          <w:rFonts w:ascii="Times New Roman" w:hAnsi="Times New Roman" w:cs="Times New Roman"/>
-          <w:b/>
-          <w:bCs/>
-          <w:sz w:val="24"/>
-          <w:szCs w:val="24"/>
-          <w:lang w:val="en-US"/>
-        </w:rPr>
-        <w:t> </w:t>
-      </w:r>
-      <w:r>
-        <w:rPr>
-          <w:rFonts w:ascii="Times New Roman" w:hAnsi="Times New Roman" w:cs="Times New Roman"/>
-          <w:b/>
-          <w:bCs/>
-          <w:sz w:val="24"/>
-          <w:szCs w:val="24"/>
-          <w:lang w:val="en-US"/>
-        </w:rPr>
-        <w:t>by</w:t>
-      </w:r>
-      <w:r>
-        <w:rPr>
-          <w:rFonts w:ascii="Times New Roman" w:hAnsi="Times New Roman" w:cs="Times New Roman"/>
-          <w:b/>
-          <w:bCs/>
-          <w:sz w:val="24"/>
-          <w:szCs w:val="24"/>
-          <w:lang w:val="en-US"/>
-        </w:rPr>
-        <w:t> </w:t>
-      </w:r>
-      <w:r>
-        <w:rPr>
-          <w:rFonts w:ascii="Times New Roman" w:hAnsi="Times New Roman" w:cs="Times New Roman"/>
-          <w:b/>
-          <w:bCs/>
-          <w:sz w:val="24"/>
-          <w:szCs w:val="24"/>
-          <w:lang w:val="en-US"/>
-        </w:rPr>
-        <w:t>2026</w:t>
-      </w:r>
-      <w:r>
-        <w:rPr>
-          <w:rFonts w:ascii="Times New Roman" w:hAnsi="Times New Roman" w:cs="Times New Roman"/>
-          <w:sz w:val="24"/>
-          <w:szCs w:val="24"/>
-          <w:lang w:val="en-US"/>
-        </w:rPr>
-        <w:t>. </w:t>
-      </w:r>
-      <w:r>
-        <w:rPr>
-          <w:rFonts w:ascii="Times New Roman" w:hAnsi="Times New Roman" w:cs="Times New Roman"/>
-          <w:sz w:val="24"/>
-          <w:szCs w:val="24"/>
-          <w:lang w:val="en-US"/>
-        </w:rPr>
-        <w:t>Disponível </w:t>
-      </w:r>
-      <w:r>
-        <w:rPr>
-          <w:rFonts w:ascii="Times New Roman" w:hAnsi="Times New Roman" w:cs="Times New Roman"/>
-          <w:sz w:val="24"/>
-          <w:szCs w:val="24"/>
-          <w:lang w:val="en-US"/>
-        </w:rPr>
-        <w:t>em: </w:t>
-      </w:r>
-      <w:r>
-        <w:rPr>
-          <w:rFonts w:ascii="Times New Roman" w:hAnsi="Times New Roman" w:cs="Times New Roman"/>
-          <w:sz w:val="24"/>
-          <w:szCs w:val="24"/>
-          <w:lang w:val="en-US"/>
-        </w:rPr>
-        <w:t>&lt;</w:t>
-      </w:r>
-      <w:r>
-        <w:rPr>
-          <w:rFonts w:ascii="Times New Roman" w:hAnsi="Times New Roman" w:cs="Times New Roman"/>
-          <w:sz w:val="24"/>
-          <w:szCs w:val="24"/>
-          <w:lang w:val="en-US"/>
-        </w:rPr>
-        <w:t>https://www.globenewswire.com/news</w:t>
-      </w:r>
-      <w:r>
-        <w:rPr>
-          <w:rFonts w:ascii="Times New Roman" w:hAnsi="Times New Roman" w:cs="Times New Roman"/>
-          <w:sz w:val="24"/>
-          <w:szCs w:val="24"/>
-          <w:lang w:val="en-US"/>
+        </w:rPr>
+        <w:t xml:space="preserve">World Population. </w:t>
+      </w:r>
+      <w:r>
+        <w:rPr>
+          <w:rFonts w:ascii="Times New Roman" w:hAnsi="Times New Roman" w:cs="Times New Roman"/>
+          <w:sz w:val="24"/>
+          <w:szCs w:val="24"/>
+        </w:rPr>
+        <w:t>Disponível em</w:t>
+      </w:r>
+      <w:r>
+        <w:rPr>
+          <w:rFonts w:ascii="Times New Roman" w:hAnsi="Times New Roman" w:cs="Times New Roman"/>
+          <w:sz w:val="24"/>
+          <w:szCs w:val="24"/>
+        </w:rPr>
+        <w:t>: &lt;</w:t>
+      </w:r>
+      <w:r>
+        <w:rPr>
+          <w:rFonts w:ascii="Times New Roman" w:hAnsi="Times New Roman" w:cs="Times New Roman"/>
+          <w:sz w:val="24"/>
+          <w:szCs w:val="24"/>
+        </w:rPr>
+        <w:t>https://www.worldometers.info/world</w:t>
+      </w:r>
+      <w:r>
+        <w:rPr>
+          <w:rFonts w:ascii="Times New Roman" w:hAnsi="Times New Roman" w:cs="Times New Roman"/>
+          <w:sz w:val="24"/>
+          <w:szCs w:val="24"/>
         </w:rPr>
         <w:noBreakHyphen/>
       </w:r>
@@ -6089,331 +6163,8 @@
           <w:rFonts w:ascii="Times New Roman" w:hAnsi="Times New Roman" w:cs="Times New Roman"/>
           <w:sz w:val="24"/>
           <w:szCs w:val="24"/>
-          <w:lang w:val="en-US"/>
-        </w:rPr>
-        <w:t>release/2020/04/09/2014681/0/en/Ammonium-Nitrate-Market-Size-Worth-Around-US-6-740-6-Mn-by-2026.html</w:t>
-      </w:r>
-      <w:r>
-        <w:rPr>
-          <w:rFonts w:ascii="Times New Roman" w:hAnsi="Times New Roman" w:cs="Times New Roman"/>
-          <w:sz w:val="24"/>
-          <w:szCs w:val="24"/>
-          <w:lang w:val="en-US"/>
-        </w:rPr>
-        <w:t xml:space="preserve">&gt;. </w:t>
-      </w:r>
-      <w:r>
-        <w:rPr>
-          <w:rFonts w:ascii="Times New Roman" w:hAnsi="Times New Roman" w:cs="Times New Roman"/>
-          <w:sz w:val="24"/>
-          <w:szCs w:val="24"/>
-        </w:rPr>
-        <w:t xml:space="preserve">Acesso em: </w:t>
-      </w:r>
-      <w:proofErr w:type="gramStart"/>
-      <w:r>
-        <w:rPr>
-          <w:rFonts w:ascii="Times New Roman" w:hAnsi="Times New Roman" w:cs="Times New Roman"/>
-          <w:sz w:val="24"/>
-          <w:szCs w:val="24"/>
-        </w:rPr>
-        <w:t>Setembro</w:t>
-      </w:r>
-      <w:proofErr w:type="gramEnd"/>
-      <w:r>
-        <w:rPr>
-          <w:rFonts w:ascii="Times New Roman" w:hAnsi="Times New Roman" w:cs="Times New Roman"/>
-          <w:sz w:val="24"/>
-          <w:szCs w:val="24"/>
-        </w:rPr>
-        <w:t xml:space="preserve"> de 2020.</w:t>
-      </w:r>
-    </w:p>
-    <w:p>
-      <w:pPr>
-        <w:spacing w:line="276" w:lineRule="auto"/>
-        <w:jc w:val="both"/>
-        <w:rPr>
-          <w:rFonts w:ascii="Times New Roman" w:hAnsi="Times New Roman" w:cs="Times New Roman"/>
-          <w:sz w:val="24"/>
-          <w:szCs w:val="24"/>
-        </w:rPr>
-      </w:pPr>
-      <w:r>
-        <w:rPr>
-          <w:rFonts w:ascii="Times New Roman" w:hAnsi="Times New Roman" w:cs="Times New Roman"/>
-          <w:sz w:val="24"/>
-          <w:szCs w:val="24"/>
-          <w:lang w:val="en-US"/>
-        </w:rPr>
-        <w:t>HSE,</w:t>
-      </w:r>
-      <w:r>
-        <w:rPr>
-          <w:rFonts w:ascii="Times New Roman" w:hAnsi="Times New Roman" w:cs="Times New Roman"/>
-          <w:sz w:val="24"/>
-          <w:szCs w:val="24"/>
-          <w:lang w:val="en-US"/>
-        </w:rPr>
-        <w:t> 2004. </w:t>
-      </w:r>
-      <w:r>
-        <w:rPr>
-          <w:rFonts w:ascii="Times New Roman" w:hAnsi="Times New Roman" w:cs="Times New Roman"/>
-          <w:b/>
-          <w:bCs/>
-          <w:sz w:val="24"/>
-          <w:szCs w:val="24"/>
-          <w:lang w:val="en-US"/>
-        </w:rPr>
-        <w:t>Storing and Handling Ammo</w:t>
-      </w:r>
-      <w:r>
-        <w:rPr>
-          <w:rFonts w:ascii="Times New Roman" w:hAnsi="Times New Roman" w:cs="Times New Roman"/>
-          <w:b/>
-          <w:bCs/>
-          <w:sz w:val="24"/>
-          <w:szCs w:val="24"/>
-          <w:lang w:val="en-US"/>
-        </w:rPr>
-        <w:t xml:space="preserve">nium Nitrate. </w:t>
-      </w:r>
-      <w:r>
-        <w:rPr>
-          <w:rFonts w:ascii="Times New Roman" w:hAnsi="Times New Roman" w:cs="Times New Roman"/>
-          <w:sz w:val="24"/>
-          <w:szCs w:val="24"/>
-        </w:rPr>
-        <w:t>Disponível em: &lt;https://www.hse.gov.uk/</w:t>
-      </w:r>
-      <w:proofErr w:type="spellStart"/>
-      <w:r>
-        <w:rPr>
-          <w:rFonts w:ascii="Times New Roman" w:hAnsi="Times New Roman" w:cs="Times New Roman"/>
-          <w:sz w:val="24"/>
-          <w:szCs w:val="24"/>
-        </w:rPr>
-        <w:t>pubns</w:t>
-      </w:r>
-      <w:proofErr w:type="spellEnd"/>
-      <w:r>
-        <w:rPr>
-          <w:rFonts w:ascii="Times New Roman" w:hAnsi="Times New Roman" w:cs="Times New Roman"/>
-          <w:sz w:val="24"/>
-          <w:szCs w:val="24"/>
-        </w:rPr>
-        <w:t xml:space="preserve">/indg230.pdf&gt;. </w:t>
-      </w:r>
-      <w:r>
-        <w:rPr>
-          <w:rFonts w:ascii="Times New Roman" w:hAnsi="Times New Roman" w:cs="Times New Roman"/>
-          <w:sz w:val="24"/>
-          <w:szCs w:val="24"/>
-        </w:rPr>
-        <w:t xml:space="preserve">Acesso em </w:t>
-      </w:r>
-      <w:proofErr w:type="gramStart"/>
-      <w:r>
-        <w:rPr>
-          <w:rFonts w:ascii="Times New Roman" w:hAnsi="Times New Roman" w:cs="Times New Roman"/>
-          <w:sz w:val="24"/>
-          <w:szCs w:val="24"/>
-        </w:rPr>
-        <w:t>Setembro</w:t>
-      </w:r>
-      <w:proofErr w:type="gramEnd"/>
-      <w:r>
-        <w:rPr>
-          <w:rFonts w:ascii="Times New Roman" w:hAnsi="Times New Roman" w:cs="Times New Roman"/>
-          <w:sz w:val="24"/>
-          <w:szCs w:val="24"/>
-        </w:rPr>
-        <w:t xml:space="preserve"> de 2020.</w:t>
-      </w:r>
-    </w:p>
-    <w:p>
-      <w:pPr>
-        <w:spacing w:line="276" w:lineRule="auto"/>
-        <w:jc w:val="both"/>
-        <w:rPr>
-          <w:rFonts w:ascii="Times New Roman" w:hAnsi="Times New Roman" w:cs="Times New Roman"/>
-          <w:sz w:val="24"/>
-          <w:szCs w:val="24"/>
-        </w:rPr>
-      </w:pPr>
-      <w:r>
-        <w:rPr>
-          <w:rFonts w:ascii="Times New Roman" w:hAnsi="Times New Roman" w:cs="Times New Roman"/>
-          <w:sz w:val="24"/>
-          <w:szCs w:val="24"/>
-        </w:rPr>
-        <w:t>IPNI, 2016. </w:t>
-      </w:r>
-      <w:r>
-        <w:rPr>
-          <w:rFonts w:ascii="Times New Roman" w:hAnsi="Times New Roman" w:cs="Times New Roman"/>
-          <w:b/>
-          <w:bCs/>
-          <w:sz w:val="24"/>
-          <w:szCs w:val="24"/>
-        </w:rPr>
-        <w:t>Ammonium Nitrate. </w:t>
-      </w:r>
-      <w:r>
-        <w:rPr>
-          <w:rFonts w:ascii="Times New Roman" w:hAnsi="Times New Roman" w:cs="Times New Roman"/>
-          <w:sz w:val="24"/>
-          <w:szCs w:val="24"/>
-        </w:rPr>
-        <w:t xml:space="preserve">&lt;http://www.ipni.net/publication/nss.nsf/0/67265A0AC9302CC5852579AF0076927A/$FILE/NSS-22%20Amm%20Nit.pdf&gt;. </w:t>
-      </w:r>
-      <w:r>
-        <w:rPr>
-          <w:rFonts w:ascii="Times New Roman" w:hAnsi="Times New Roman" w:cs="Times New Roman"/>
-          <w:sz w:val="24"/>
-          <w:szCs w:val="24"/>
-        </w:rPr>
-        <w:t xml:space="preserve">Acesso em 9 de </w:t>
-      </w:r>
-      <w:proofErr w:type="gramStart"/>
-      <w:r>
-        <w:rPr>
-          <w:rFonts w:ascii="Times New Roman" w:hAnsi="Times New Roman" w:cs="Times New Roman"/>
-          <w:sz w:val="24"/>
-          <w:szCs w:val="24"/>
-        </w:rPr>
-        <w:t>Setembro</w:t>
-      </w:r>
-      <w:proofErr w:type="gramEnd"/>
-      <w:r>
-        <w:rPr>
-          <w:rFonts w:ascii="Times New Roman" w:hAnsi="Times New Roman" w:cs="Times New Roman"/>
-          <w:sz w:val="24"/>
-          <w:szCs w:val="24"/>
-        </w:rPr>
-        <w:t xml:space="preserve"> de 2020.</w:t>
-      </w:r>
-    </w:p>
-    <w:p>
-      <w:pPr>
-        <w:spacing w:line="276" w:lineRule="auto"/>
-        <w:jc w:val="both"/>
-        <w:rPr>
-          <w:rFonts w:ascii="Times New Roman" w:hAnsi="Times New Roman" w:cs="Times New Roman"/>
-          <w:sz w:val="24"/>
-          <w:szCs w:val="24"/>
-        </w:rPr>
-      </w:pPr>
-      <w:r>
-        <w:rPr>
-          <w:rFonts w:ascii="Times New Roman" w:hAnsi="Times New Roman" w:cs="Times New Roman"/>
-          <w:sz w:val="24"/>
-          <w:szCs w:val="24"/>
-        </w:rPr>
-        <w:t xml:space="preserve">MUNARETTI, E. </w:t>
-      </w:r>
-      <w:r>
-        <w:rPr>
-          <w:rFonts w:ascii="Times New Roman" w:hAnsi="Times New Roman" w:cs="Times New Roman"/>
-          <w:b/>
-          <w:bCs/>
-          <w:sz w:val="24"/>
-          <w:szCs w:val="24"/>
-        </w:rPr>
-        <w:t>Desenvolvimento e avaliação de desempenho de misturas explosivas a base de NA e Óleo combustível</w:t>
-      </w:r>
-      <w:r>
-        <w:rPr>
-          <w:rFonts w:ascii="Times New Roman" w:hAnsi="Times New Roman" w:cs="Times New Roman"/>
-          <w:sz w:val="24"/>
-          <w:szCs w:val="24"/>
-        </w:rPr>
-        <w:t>. Tese (Doutorado em Engenharia), Escola de Engenharia, Universidade Federal do Rio grande do Sul, Porto Alegre, 2002.</w:t>
-      </w:r>
-    </w:p>
-    <w:p>
-      <w:pPr>
-        <w:spacing w:line="276" w:lineRule="auto"/>
-        <w:jc w:val="both"/>
-        <w:rPr>
-          <w:rFonts w:ascii="Times New Roman" w:hAnsi="Times New Roman" w:cs="Times New Roman"/>
-          <w:sz w:val="24"/>
-          <w:szCs w:val="24"/>
-        </w:rPr>
-      </w:pPr>
-      <w:r>
-        <w:rPr>
-          <w:rFonts w:ascii="Times New Roman" w:hAnsi="Times New Roman" w:cs="Times New Roman"/>
-          <w:sz w:val="24"/>
-          <w:szCs w:val="24"/>
-        </w:rPr>
-        <w:t>OLIVEIRA, Sueli;</w:t>
-      </w:r>
-      <w:r>
-        <w:t> </w:t>
-      </w:r>
-      <w:r>
-        <w:rPr>
-          <w:rFonts w:ascii="Times New Roman" w:hAnsi="Times New Roman" w:cs="Times New Roman"/>
-          <w:sz w:val="24"/>
-          <w:szCs w:val="24"/>
-        </w:rPr>
-        <w:t>2013. </w:t>
-      </w:r>
-      <w:r>
-        <w:rPr>
-          <w:rFonts w:ascii="Times New Roman" w:hAnsi="Times New Roman" w:cs="Times New Roman"/>
-          <w:b/>
-          <w:bCs/>
-          <w:sz w:val="24"/>
-          <w:szCs w:val="24"/>
-        </w:rPr>
-        <w:t>Riscos associados à armazenagem e transporte de fertilizante</w:t>
-      </w:r>
-      <w:r>
-        <w:rPr>
-          <w:rFonts w:ascii="Times New Roman" w:hAnsi="Times New Roman" w:cs="Times New Roman"/>
-          <w:b/>
-          <w:bCs/>
-          <w:sz w:val="24"/>
-          <w:szCs w:val="24"/>
-        </w:rPr>
-        <w:t> </w:t>
-      </w:r>
-      <w:r>
-        <w:rPr>
-          <w:rFonts w:ascii="Times New Roman" w:hAnsi="Times New Roman" w:cs="Times New Roman"/>
-          <w:b/>
-          <w:bCs/>
-          <w:sz w:val="24"/>
-          <w:szCs w:val="24"/>
-        </w:rPr>
-        <w:t>nitrato de amônio.</w:t>
-      </w:r>
-      <w:r>
-        <w:rPr>
-          <w:rFonts w:ascii="Times New Roman" w:hAnsi="Times New Roman" w:cs="Times New Roman"/>
-          <w:sz w:val="24"/>
-          <w:szCs w:val="24"/>
-        </w:rPr>
-        <w:t> </w:t>
-      </w:r>
-      <w:r>
-        <w:rPr>
-          <w:rFonts w:ascii="Times New Roman" w:hAnsi="Times New Roman" w:cs="Times New Roman"/>
-          <w:sz w:val="24"/>
-          <w:szCs w:val="24"/>
-        </w:rPr>
-        <w:t>Disponível em: &lt;</w:t>
-      </w:r>
-      <w:r>
-        <w:rPr>
-          <w:rFonts w:ascii="Times New Roman" w:hAnsi="Times New Roman" w:cs="Times New Roman"/>
-          <w:sz w:val="24"/>
-          <w:szCs w:val="24"/>
-        </w:rPr>
-        <w:t>https://acervodigital.ufpr.br/bitstream/handle/1884/40831/R%20</w:t>
+        </w:rPr>
+        <w:t>population/#:~:text=Growth%20Rate,</w:t>
       </w:r>
       <w:r>
         <w:rPr>
@@ -6423,267 +6174,6 @@
         </w:rPr>
         <w:noBreakHyphen/>
       </w:r>
-      <w:r>
-        <w:rPr>
-          <w:rFonts w:ascii="Times New Roman" w:hAnsi="Times New Roman" w:cs="Times New Roman"/>
-          <w:sz w:val="24"/>
-          <w:szCs w:val="24"/>
-        </w:rPr>
-        <w:t>%20D%20</w:t>
-      </w:r>
-      <w:r>
-        <w:rPr>
-          <w:rFonts w:ascii="Times New Roman" w:hAnsi="Times New Roman" w:cs="Times New Roman"/>
-          <w:sz w:val="24"/>
-          <w:szCs w:val="24"/>
-        </w:rPr>
-        <w:noBreakHyphen/>
-      </w:r>
-      <w:r>
-        <w:rPr>
-          <w:rFonts w:ascii="Times New Roman" w:hAnsi="Times New Roman" w:cs="Times New Roman"/>
-          <w:sz w:val="24"/>
-          <w:szCs w:val="24"/>
-        </w:rPr>
-        <w:t>%20SUZELI%20DE%20OLIVEIRA.pdf?sequence=2&amp;isAllowed=y</w:t>
-      </w:r>
-      <w:r>
-        <w:rPr>
-          <w:rFonts w:ascii="Times New Roman" w:hAnsi="Times New Roman" w:cs="Times New Roman"/>
-          <w:sz w:val="24"/>
-          <w:szCs w:val="24"/>
-        </w:rPr>
-        <w:t xml:space="preserve">&gt;. Acesso em </w:t>
-      </w:r>
-      <w:proofErr w:type="gramStart"/>
-      <w:r>
-        <w:rPr>
-          <w:rFonts w:ascii="Times New Roman" w:hAnsi="Times New Roman" w:cs="Times New Roman"/>
-          <w:sz w:val="24"/>
-          <w:szCs w:val="24"/>
-        </w:rPr>
-        <w:t>Setembro</w:t>
-      </w:r>
-      <w:proofErr w:type="gramEnd"/>
-      <w:r>
-        <w:rPr>
-          <w:rFonts w:ascii="Times New Roman" w:hAnsi="Times New Roman" w:cs="Times New Roman"/>
-          <w:sz w:val="24"/>
-          <w:szCs w:val="24"/>
-        </w:rPr>
-        <w:t xml:space="preserve"> de 2020.</w:t>
-      </w:r>
-    </w:p>
-    <w:p>
-      <w:pPr>
-        <w:spacing w:line="276" w:lineRule="auto"/>
-        <w:jc w:val="both"/>
-        <w:rPr>
-          <w:rFonts w:ascii="Times New Roman" w:hAnsi="Times New Roman" w:cs="Times New Roman"/>
-          <w:sz w:val="24"/>
-          <w:szCs w:val="24"/>
-        </w:rPr>
-      </w:pPr>
-      <w:r>
-        <w:rPr>
-          <w:rFonts w:ascii="Times New Roman" w:hAnsi="Times New Roman" w:cs="Times New Roman"/>
-          <w:sz w:val="24"/>
-          <w:szCs w:val="24"/>
-        </w:rPr>
-        <w:t xml:space="preserve">UOL, 2020. </w:t>
-      </w:r>
-      <w:r>
-        <w:rPr>
-          <w:rFonts w:ascii="Times New Roman" w:hAnsi="Times New Roman" w:cs="Times New Roman"/>
-          <w:b/>
-          <w:bCs/>
-          <w:sz w:val="24"/>
-          <w:szCs w:val="24"/>
-        </w:rPr>
-        <w:t xml:space="preserve">Momentos históricos em que o Nitrato de Amônio causou tragédia. </w:t>
-      </w:r>
-      <w:r>
-        <w:rPr>
-          <w:rFonts w:ascii="Times New Roman" w:hAnsi="Times New Roman" w:cs="Times New Roman"/>
-          <w:sz w:val="24"/>
-          <w:szCs w:val="24"/>
-        </w:rPr>
-        <w:t>Disponível em: &lt;</w:t>
-      </w:r>
-      <w:r>
-        <w:rPr>
-          <w:rFonts w:ascii="Times New Roman" w:hAnsi="Times New Roman" w:cs="Times New Roman"/>
-          <w:sz w:val="24"/>
-          <w:szCs w:val="24"/>
-        </w:rPr>
-        <w:t>https://noticias.uol.com.br/ultimas</w:t>
-      </w:r>
-      <w:r>
-        <w:rPr>
-          <w:rFonts w:ascii="Times New Roman" w:hAnsi="Times New Roman" w:cs="Times New Roman"/>
-          <w:sz w:val="24"/>
-          <w:szCs w:val="24"/>
-        </w:rPr>
-        <w:noBreakHyphen/>
-      </w:r>
-      <w:proofErr w:type="gramStart"/>
-      <w:r>
-        <w:rPr>
-          <w:rFonts w:ascii="Times New Roman" w:hAnsi="Times New Roman" w:cs="Times New Roman"/>
-          <w:sz w:val="24"/>
-          <w:szCs w:val="24"/>
-        </w:rPr>
-        <w:t>noticias</w:t>
-      </w:r>
-      <w:proofErr w:type="gramEnd"/>
-      <w:r>
-        <w:rPr>
-          <w:rFonts w:ascii="Times New Roman" w:hAnsi="Times New Roman" w:cs="Times New Roman"/>
-          <w:sz w:val="24"/>
-          <w:szCs w:val="24"/>
-        </w:rPr>
-        <w:t>/bbc/2020/08/05/9</w:t>
-      </w:r>
-      <w:r>
-        <w:rPr>
-          <w:rFonts w:ascii="Times New Roman" w:hAnsi="Times New Roman" w:cs="Times New Roman"/>
-          <w:sz w:val="24"/>
-          <w:szCs w:val="24"/>
-        </w:rPr>
-        <w:noBreakHyphen/>
-      </w:r>
-      <w:r>
-        <w:rPr>
-          <w:rFonts w:ascii="Times New Roman" w:hAnsi="Times New Roman" w:cs="Times New Roman"/>
-          <w:sz w:val="24"/>
-          <w:szCs w:val="24"/>
-        </w:rPr>
-        <w:t>momentos-historicos-em-que-o-nitrato-de-amonio-causou-tragedia.htm</w:t>
-      </w:r>
-      <w:r>
-        <w:rPr>
-          <w:rFonts w:ascii="Times New Roman" w:hAnsi="Times New Roman" w:cs="Times New Roman"/>
-          <w:sz w:val="24"/>
-          <w:szCs w:val="24"/>
-        </w:rPr>
-        <w:t xml:space="preserve">&gt;. Acesso em </w:t>
-      </w:r>
-      <w:proofErr w:type="gramStart"/>
-      <w:r>
-        <w:rPr>
-          <w:rFonts w:ascii="Times New Roman" w:hAnsi="Times New Roman" w:cs="Times New Roman"/>
-          <w:sz w:val="24"/>
-          <w:szCs w:val="24"/>
-        </w:rPr>
-        <w:t>Setembro</w:t>
-      </w:r>
-      <w:proofErr w:type="gramEnd"/>
-      <w:r>
-        <w:rPr>
-          <w:rFonts w:ascii="Times New Roman" w:hAnsi="Times New Roman" w:cs="Times New Roman"/>
-          <w:sz w:val="24"/>
-          <w:szCs w:val="24"/>
-        </w:rPr>
-        <w:t xml:space="preserve"> de 2020.</w:t>
-      </w:r>
-    </w:p>
-    <w:p>
-      <w:pPr>
-        <w:spacing w:line="276" w:lineRule="auto"/>
-        <w:jc w:val="both"/>
-        <w:rPr>
-          <w:rFonts w:ascii="Times New Roman" w:hAnsi="Times New Roman" w:cs="Times New Roman"/>
-          <w:sz w:val="24"/>
-          <w:szCs w:val="24"/>
-        </w:rPr>
-      </w:pPr>
-      <w:r>
-        <w:rPr>
-          <w:rFonts w:ascii="Times New Roman" w:hAnsi="Times New Roman" w:cs="Times New Roman"/>
-          <w:sz w:val="24"/>
-          <w:szCs w:val="24"/>
-          <w:lang w:val="en-US"/>
-        </w:rPr>
-        <w:t>WO</w:t>
-      </w:r>
-      <w:r>
-        <w:rPr>
-          <w:rFonts w:ascii="Times New Roman" w:hAnsi="Times New Roman" w:cs="Times New Roman"/>
-          <w:sz w:val="24"/>
-          <w:szCs w:val="24"/>
-          <w:lang w:val="en-US"/>
-        </w:rPr>
-        <w:t xml:space="preserve">RLDOMETERS, 2020. </w:t>
-      </w:r>
-      <w:r>
-        <w:rPr>
-          <w:rFonts w:ascii="Times New Roman" w:hAnsi="Times New Roman" w:cs="Times New Roman"/>
-          <w:b/>
-          <w:bCs/>
-          <w:sz w:val="24"/>
-          <w:szCs w:val="24"/>
-          <w:lang w:val="en-US"/>
-        </w:rPr>
-        <w:t xml:space="preserve">World Population. </w:t>
-      </w:r>
-      <w:r>
-        <w:rPr>
-          <w:rFonts w:ascii="Times New Roman" w:hAnsi="Times New Roman" w:cs="Times New Roman"/>
-          <w:sz w:val="24"/>
-          <w:szCs w:val="24"/>
-        </w:rPr>
-        <w:t>Disponível em</w:t>
-      </w:r>
-      <w:r>
-        <w:rPr>
-          <w:rFonts w:ascii="Times New Roman" w:hAnsi="Times New Roman" w:cs="Times New Roman"/>
-          <w:sz w:val="24"/>
-          <w:szCs w:val="24"/>
-        </w:rPr>
-        <w:t>: &lt;</w:t>
-      </w:r>
-      <w:r>
-        <w:rPr>
-          <w:rFonts w:ascii="Times New Roman" w:hAnsi="Times New Roman" w:cs="Times New Roman"/>
-          <w:sz w:val="24"/>
-          <w:szCs w:val="24"/>
-        </w:rPr>
-        <w:t>https://www.worldometers.info/world</w:t>
-      </w:r>
-      <w:r>
-        <w:rPr>
-          <w:rFonts w:ascii="Times New Roman" w:hAnsi="Times New Roman" w:cs="Times New Roman"/>
-          <w:sz w:val="24"/>
-          <w:szCs w:val="24"/>
-        </w:rPr>
-        <w:noBreakHyphen/>
-      </w:r>
-      <w:r>
-        <w:rPr>
-          <w:rFonts w:ascii="Times New Roman" w:hAnsi="Times New Roman" w:cs="Times New Roman"/>
-          <w:sz w:val="24"/>
-          <w:szCs w:val="24"/>
-        </w:rPr>
-        <w:t>population/#:~:text=Growth%20</w:t>
-      </w:r>
-      <w:proofErr w:type="gramStart"/>
-      <w:r>
-        <w:rPr>
-          <w:rFonts w:ascii="Times New Roman" w:hAnsi="Times New Roman" w:cs="Times New Roman"/>
-          <w:sz w:val="24"/>
-          <w:szCs w:val="24"/>
-        </w:rPr>
-        <w:t>Rate,</w:t>
-      </w:r>
-      <w:r>
-        <w:rPr>
-          <w:rFonts w:ascii="Times New Roman" w:hAnsi="Times New Roman" w:cs="Times New Roman"/>
-          <w:sz w:val="24"/>
-          <w:szCs w:val="24"/>
-        </w:rPr>
-        <w:noBreakHyphen/>
-      </w:r>
-      <w:proofErr w:type="gramEnd"/>
       <w:r>
         <w:rPr>
           <w:rFonts w:ascii="Times New Roman" w:hAnsi="Times New Roman" w:cs="Times New Roman"/>
@@ -7070,7 +6560,7 @@
 </file>
 
 <file path=word/endnotes.xml><?xml version="1.0" encoding="utf-8"?>
-<w:endnotes xmlns:wpc="http://schemas.microsoft.com/office/word/2010/wordprocessingCanvas" xmlns:cx="http://schemas.microsoft.com/office/drawing/2014/chartex" xmlns:cx1="http://schemas.microsoft.com/office/drawing/2015/9/8/chartex" xmlns:cx2="http://schemas.microsoft.com/office/drawing/2015/10/21/chartex" xmlns:cx3="http://schemas.microsoft.com/office/drawing/2016/5/9/chartex" xmlns:cx4="http://schemas.microsoft.com/office/drawing/2016/5/10/chartex" xmlns:cx5="http://schemas.microsoft.com/office/drawing/2016/5/11/chartex" xmlns:cx6="http://schemas.microsoft.com/office/drawing/2016/5/12/chartex" xmlns:cx7="http://schemas.microsoft.com/office/drawing/2016/5/13/chartex" xmlns:cx8="http://schemas.microsoft.com/office/drawing/2016/5/14/chartex" xmlns:mc="http://schemas.openxmlformats.org/markup-compatibility/2006" xmlns:aink="http://schemas.microsoft.com/office/drawing/2016/ink" xmlns:am3d="http://schemas.microsoft.com/office/drawing/2017/model3d" xmlns:o="urn:schemas-microsoft-com:office:office" xmlns:r="http://schemas.openxmlformats.org/officeDocument/2006/relationships" xmlns:m="http://schemas.openxmlformats.org/officeDocument/2006/math" xmlns:v="urn:schemas-microsoft-com:vml" xmlns:wp14="http://schemas.microsoft.com/office/word/2010/wordprocessingDrawing" xmlns:wp="http://schemas.openxmlformats.org/drawingml/2006/wordprocessingDrawing" xmlns:w10="urn:schemas-microsoft-com:office:word" xmlns:w="http://schemas.openxmlformats.org/wordprocessingml/2006/main" xmlns:w14="http://schemas.microsoft.com/office/word/2010/wordml" xmlns:w15="http://schemas.microsoft.com/office/word/2012/wordml" xmlns:w16cex="http://schemas.microsoft.com/office/word/2018/wordml/cex" xmlns:w16cid="http://schemas.microsoft.com/office/word/2016/wordml/cid" xmlns:w16="http://schemas.microsoft.com/office/word/2018/wordml" xmlns:w16se="http://schemas.microsoft.com/office/word/2015/wordml/symex" xmlns:wpg="http://schemas.microsoft.com/office/word/2010/wordprocessingGroup" xmlns:wpi="http://schemas.microsoft.com/office/word/2010/wordprocessingInk" xmlns:wne="http://schemas.microsoft.com/office/word/2006/wordml" xmlns:wps="http://schemas.microsoft.com/office/word/2010/wordprocessingShape" mc:Ignorable="w14 w15 w16se w16cid w16 w16cex wp14">
+<w:endnotes xmlns:wpc="http://schemas.microsoft.com/office/word/2010/wordprocessingCanvas" xmlns:cx="http://schemas.microsoft.com/office/drawing/2014/chartex" xmlns:cx1="http://schemas.microsoft.com/office/drawing/2015/9/8/chartex" xmlns:cx2="http://schemas.microsoft.com/office/drawing/2015/10/21/chartex" xmlns:cx3="http://schemas.microsoft.com/office/drawing/2016/5/9/chartex" xmlns:cx4="http://schemas.microsoft.com/office/drawing/2016/5/10/chartex" xmlns:cx5="http://schemas.microsoft.com/office/drawing/2016/5/11/chartex" xmlns:cx6="http://schemas.microsoft.com/office/drawing/2016/5/12/chartex" xmlns:cx7="http://schemas.microsoft.com/office/drawing/2016/5/13/chartex" xmlns:cx8="http://schemas.microsoft.com/office/drawing/2016/5/14/chartex" xmlns:mc="http://schemas.openxmlformats.org/markup-compatibility/2006" xmlns:aink="http://schemas.microsoft.com/office/drawing/2016/ink" xmlns:am3d="http://schemas.microsoft.com/office/drawing/2017/model3d" xmlns:o="urn:schemas-microsoft-com:office:office" xmlns:r="http://schemas.openxmlformats.org/officeDocument/2006/relationships" xmlns:m="http://schemas.openxmlformats.org/officeDocument/2006/math" xmlns:v="urn:schemas-microsoft-com:vml" xmlns:wp14="http://schemas.microsoft.com/office/word/2010/wordprocessingDrawing" xmlns:wp="http://schemas.openxmlformats.org/drawingml/2006/wordprocessingDrawing" xmlns:w10="urn:schemas-microsoft-com:office:word" xmlns:w="http://schemas.openxmlformats.org/wordprocessingml/2006/main" xmlns:w14="http://schemas.microsoft.com/office/word/2010/wordml" xmlns:w15="http://schemas.microsoft.com/office/word/2012/wordml" xmlns:w16cid="http://schemas.microsoft.com/office/word/2016/wordml/cid" xmlns:w16se="http://schemas.microsoft.com/office/word/2015/wordml/symex" xmlns:wpg="http://schemas.microsoft.com/office/word/2010/wordprocessingGroup" xmlns:wpi="http://schemas.microsoft.com/office/word/2010/wordprocessingInk" xmlns:wne="http://schemas.microsoft.com/office/word/2006/wordml" xmlns:wps="http://schemas.microsoft.com/office/word/2010/wordprocessingShape" mc:Ignorable="w14 w15 w16se w16cid wp14">
   <w:endnote w:type="separator" w:id="-1">
     <w:p>
       <w:pPr>
@@ -7102,7 +6592,7 @@
 </file>
 
 <file path=word/footnotes.xml><?xml version="1.0" encoding="utf-8"?>
-<w:footnotes xmlns:wpc="http://schemas.microsoft.com/office/word/2010/wordprocessingCanvas" xmlns:cx="http://schemas.microsoft.com/office/drawing/2014/chartex" xmlns:cx1="http://schemas.microsoft.com/office/drawing/2015/9/8/chartex" xmlns:cx2="http://schemas.microsoft.com/office/drawing/2015/10/21/chartex" xmlns:cx3="http://schemas.microsoft.com/office/drawing/2016/5/9/chartex" xmlns:cx4="http://schemas.microsoft.com/office/drawing/2016/5/10/chartex" xmlns:cx5="http://schemas.microsoft.com/office/drawing/2016/5/11/chartex" xmlns:cx6="http://schemas.microsoft.com/office/drawing/2016/5/12/chartex" xmlns:cx7="http://schemas.microsoft.com/office/drawing/2016/5/13/chartex" xmlns:cx8="http://schemas.microsoft.com/office/drawing/2016/5/14/chartex" xmlns:mc="http://schemas.openxmlformats.org/markup-compatibility/2006" xmlns:aink="http://schemas.microsoft.com/office/drawing/2016/ink" xmlns:am3d="http://schemas.microsoft.com/office/drawing/2017/model3d" xmlns:o="urn:schemas-microsoft-com:office:office" xmlns:r="http://schemas.openxmlformats.org/officeDocument/2006/relationships" xmlns:m="http://schemas.openxmlformats.org/officeDocument/2006/math" xmlns:v="urn:schemas-microsoft-com:vml" xmlns:wp14="http://schemas.microsoft.com/office/word/2010/wordprocessingDrawing" xmlns:wp="http://schemas.openxmlformats.org/drawingml/2006/wordprocessingDrawing" xmlns:w10="urn:schemas-microsoft-com:office:word" xmlns:w="http://schemas.openxmlformats.org/wordprocessingml/2006/main" xmlns:w14="http://schemas.microsoft.com/office/word/2010/wordml" xmlns:w15="http://schemas.microsoft.com/office/word/2012/wordml" xmlns:w16cex="http://schemas.microsoft.com/office/word/2018/wordml/cex" xmlns:w16cid="http://schemas.microsoft.com/office/word/2016/wordml/cid" xmlns:w16="http://schemas.microsoft.com/office/word/2018/wordml" xmlns:w16se="http://schemas.microsoft.com/office/word/2015/wordml/symex" xmlns:wpg="http://schemas.microsoft.com/office/word/2010/wordprocessingGroup" xmlns:wpi="http://schemas.microsoft.com/office/word/2010/wordprocessingInk" xmlns:wne="http://schemas.microsoft.com/office/word/2006/wordml" xmlns:wps="http://schemas.microsoft.com/office/word/2010/wordprocessingShape" mc:Ignorable="w14 w15 w16se w16cid w16 w16cex wp14">
+<w:footnotes xmlns:wpc="http://schemas.microsoft.com/office/word/2010/wordprocessingCanvas" xmlns:cx="http://schemas.microsoft.com/office/drawing/2014/chartex" xmlns:cx1="http://schemas.microsoft.com/office/drawing/2015/9/8/chartex" xmlns:cx2="http://schemas.microsoft.com/office/drawing/2015/10/21/chartex" xmlns:cx3="http://schemas.microsoft.com/office/drawing/2016/5/9/chartex" xmlns:cx4="http://schemas.microsoft.com/office/drawing/2016/5/10/chartex" xmlns:cx5="http://schemas.microsoft.com/office/drawing/2016/5/11/chartex" xmlns:cx6="http://schemas.microsoft.com/office/drawing/2016/5/12/chartex" xmlns:cx7="http://schemas.microsoft.com/office/drawing/2016/5/13/chartex" xmlns:cx8="http://schemas.microsoft.com/office/drawing/2016/5/14/chartex" xmlns:mc="http://schemas.openxmlformats.org/markup-compatibility/2006" xmlns:aink="http://schemas.microsoft.com/office/drawing/2016/ink" xmlns:am3d="http://schemas.microsoft.com/office/drawing/2017/model3d" xmlns:o="urn:schemas-microsoft-com:office:office" xmlns:r="http://schemas.openxmlformats.org/officeDocument/2006/relationships" xmlns:m="http://schemas.openxmlformats.org/officeDocument/2006/math" xmlns:v="urn:schemas-microsoft-com:vml" xmlns:wp14="http://schemas.microsoft.com/office/word/2010/wordprocessingDrawing" xmlns:wp="http://schemas.openxmlformats.org/drawingml/2006/wordprocessingDrawing" xmlns:w10="urn:schemas-microsoft-com:office:word" xmlns:w="http://schemas.openxmlformats.org/wordprocessingml/2006/main" xmlns:w14="http://schemas.microsoft.com/office/word/2010/wordml" xmlns:w15="http://schemas.microsoft.com/office/word/2012/wordml" xmlns:w16cid="http://schemas.microsoft.com/office/word/2016/wordml/cid" xmlns:w16se="http://schemas.microsoft.com/office/word/2015/wordml/symex" xmlns:wpg="http://schemas.microsoft.com/office/word/2010/wordprocessingGroup" xmlns:wpi="http://schemas.microsoft.com/office/word/2010/wordprocessingInk" xmlns:wne="http://schemas.microsoft.com/office/word/2006/wordml" xmlns:wps="http://schemas.microsoft.com/office/word/2010/wordprocessingShape" mc:Ignorable="w14 w15 w16se w16cid wp14">
   <w:footnote w:type="separator" w:id="-1">
     <w:p>
       <w:pPr>
@@ -7134,7 +6624,7 @@
 </file>
 
 <file path=word/numbering.xml><?xml version="1.0" encoding="utf-8"?>
-<w:numbering xmlns:wpc="http://schemas.microsoft.com/office/word/2010/wordprocessingCanvas" xmlns:cx="http://schemas.microsoft.com/office/drawing/2014/chartex" xmlns:cx1="http://schemas.microsoft.com/office/drawing/2015/9/8/chartex" xmlns:cx2="http://schemas.microsoft.com/office/drawing/2015/10/21/chartex" xmlns:cx3="http://schemas.microsoft.com/office/drawing/2016/5/9/chartex" xmlns:cx4="http://schemas.microsoft.com/office/drawing/2016/5/10/chartex" xmlns:cx5="http://schemas.microsoft.com/office/drawing/2016/5/11/chartex" xmlns:cx6="http://schemas.microsoft.com/office/drawing/2016/5/12/chartex" xmlns:cx7="http://schemas.microsoft.com/office/drawing/2016/5/13/chartex" xmlns:cx8="http://schemas.microsoft.com/office/drawing/2016/5/14/chartex" xmlns:mc="http://schemas.openxmlformats.org/markup-compatibility/2006" xmlns:aink="http://schemas.microsoft.com/office/drawing/2016/ink" xmlns:am3d="http://schemas.microsoft.com/office/drawing/2017/model3d" xmlns:o="urn:schemas-microsoft-com:office:office" xmlns:r="http://schemas.openxmlformats.org/officeDocument/2006/relationships" xmlns:m="http://schemas.openxmlformats.org/officeDocument/2006/math" xmlns:v="urn:schemas-microsoft-com:vml" xmlns:wp14="http://schemas.microsoft.com/office/word/2010/wordprocessingDrawing" xmlns:wp="http://schemas.openxmlformats.org/drawingml/2006/wordprocessingDrawing" xmlns:w10="urn:schemas-microsoft-com:office:word" xmlns:w="http://schemas.openxmlformats.org/wordprocessingml/2006/main" xmlns:w14="http://schemas.microsoft.com/office/word/2010/wordml" xmlns:w15="http://schemas.microsoft.com/office/word/2012/wordml" xmlns:w16cex="http://schemas.microsoft.com/office/word/2018/wordml/cex" xmlns:w16cid="http://schemas.microsoft.com/office/word/2016/wordml/cid" xmlns:w16="http://schemas.microsoft.com/office/word/2018/wordml" xmlns:w16se="http://schemas.microsoft.com/office/word/2015/wordml/symex" xmlns:wpg="http://schemas.microsoft.com/office/word/2010/wordprocessingGroup" xmlns:wpi="http://schemas.microsoft.com/office/word/2010/wordprocessingInk" xmlns:wne="http://schemas.microsoft.com/office/word/2006/wordml" xmlns:wps="http://schemas.microsoft.com/office/word/2010/wordprocessingShape" mc:Ignorable="w14 w15 w16se w16cid w16 w16cex wp14">
+<w:numbering xmlns:wpc="http://schemas.microsoft.com/office/word/2010/wordprocessingCanvas" xmlns:cx="http://schemas.microsoft.com/office/drawing/2014/chartex" xmlns:cx1="http://schemas.microsoft.com/office/drawing/2015/9/8/chartex" xmlns:cx2="http://schemas.microsoft.com/office/drawing/2015/10/21/chartex" xmlns:cx3="http://schemas.microsoft.com/office/drawing/2016/5/9/chartex" xmlns:cx4="http://schemas.microsoft.com/office/drawing/2016/5/10/chartex" xmlns:cx5="http://schemas.microsoft.com/office/drawing/2016/5/11/chartex" xmlns:cx6="http://schemas.microsoft.com/office/drawing/2016/5/12/chartex" xmlns:cx7="http://schemas.microsoft.com/office/drawing/2016/5/13/chartex" xmlns:cx8="http://schemas.microsoft.com/office/drawing/2016/5/14/chartex" xmlns:mc="http://schemas.openxmlformats.org/markup-compatibility/2006" xmlns:aink="http://schemas.microsoft.com/office/drawing/2016/ink" xmlns:am3d="http://schemas.microsoft.com/office/drawing/2017/model3d" xmlns:o="urn:schemas-microsoft-com:office:office" xmlns:r="http://schemas.openxmlformats.org/officeDocument/2006/relationships" xmlns:m="http://schemas.openxmlformats.org/officeDocument/2006/math" xmlns:v="urn:schemas-microsoft-com:vml" xmlns:wp14="http://schemas.microsoft.com/office/word/2010/wordprocessingDrawing" xmlns:wp="http://schemas.openxmlformats.org/drawingml/2006/wordprocessingDrawing" xmlns:w10="urn:schemas-microsoft-com:office:word" xmlns:w="http://schemas.openxmlformats.org/wordprocessingml/2006/main" xmlns:w14="http://schemas.microsoft.com/office/word/2010/wordml" xmlns:w15="http://schemas.microsoft.com/office/word/2012/wordml" xmlns:w16cid="http://schemas.microsoft.com/office/word/2016/wordml/cid" xmlns:w16se="http://schemas.microsoft.com/office/word/2015/wordml/symex" xmlns:wpg="http://schemas.microsoft.com/office/word/2010/wordprocessingGroup" xmlns:wpi="http://schemas.microsoft.com/office/word/2010/wordprocessingInk" xmlns:wne="http://schemas.microsoft.com/office/word/2006/wordml" xmlns:wps="http://schemas.microsoft.com/office/word/2010/wordprocessingShape" mc:Ignorable="w14 w15 w16se w16cid wp14">
   <w:abstractNum w:abstractNumId="0" w15:restartNumberingAfterBreak="0">
     <w:nsid w:val="0F154108"/>
     <w:multiLevelType w:val="hybridMultilevel"/>
@@ -8498,7 +7988,7 @@
 </file>
 
 <file path=word/styles.xml><?xml version="1.0" encoding="utf-8"?>
-<w:styles xmlns:mc="http://schemas.openxmlformats.org/markup-compatibility/2006" xmlns:r="http://schemas.openxmlformats.org/officeDocument/2006/relationships" xmlns:w="http://schemas.openxmlformats.org/wordprocessingml/2006/main" xmlns:w14="http://schemas.microsoft.com/office/word/2010/wordml" xmlns:w15="http://schemas.microsoft.com/office/word/2012/wordml" xmlns:w16cex="http://schemas.microsoft.com/office/word/2018/wordml/cex" xmlns:w16cid="http://schemas.microsoft.com/office/word/2016/wordml/cid" xmlns:w16="http://schemas.microsoft.com/office/word/2018/wordml" xmlns:w16se="http://schemas.microsoft.com/office/word/2015/wordml/symex" mc:Ignorable="w14 w15 w16se w16cid w16 w16cex">
+<w:styles xmlns:mc="http://schemas.openxmlformats.org/markup-compatibility/2006" xmlns:r="http://schemas.openxmlformats.org/officeDocument/2006/relationships" xmlns:w="http://schemas.openxmlformats.org/wordprocessingml/2006/main" xmlns:w14="http://schemas.microsoft.com/office/word/2010/wordml" xmlns:w15="http://schemas.microsoft.com/office/word/2012/wordml" xmlns:w16cid="http://schemas.microsoft.com/office/word/2016/wordml/cid" xmlns:w16se="http://schemas.microsoft.com/office/word/2015/wordml/symex" mc:Ignorable="w14 w15 w16se w16cid">
   <w:docDefaults>
     <w:rPrDefault>
       <w:rPr>
@@ -8899,6 +8389,7 @@
   <w:style w:type="character" w:default="1" w:styleId="Fontepargpadro">
     <w:name w:val="Default Paragraph Font"/>
     <w:uiPriority w:val="1"/>
+    <w:semiHidden/>
     <w:unhideWhenUsed/>
   </w:style>
   <w:style w:type="table" w:default="1" w:styleId="Tabelanormal">
@@ -9428,18 +8919,18 @@
 </file>
 
 <file path=customXml/item1.xml><?xml version="1.0" encoding="utf-8"?>
-<p:properties xmlns:p="http://schemas.microsoft.com/office/2006/metadata/properties" xmlns:xsi="http://www.w3.org/2001/XMLSchema-instance" xmlns:pc="http://schemas.microsoft.com/office/infopath/2007/PartnerControls">
-  <documentManagement/>
-</p:properties>
-</file>
-
-<file path=customXml/item2.xml><?xml version="1.0" encoding="utf-8"?>
 <?mso-contentType ?>
 <FormTemplates xmlns="http://schemas.microsoft.com/sharepoint/v3/contenttype/forms">
   <Display>DocumentLibraryForm</Display>
   <Edit>DocumentLibraryForm</Edit>
   <New>DocumentLibraryForm</New>
 </FormTemplates>
+</file>
+
+<file path=customXml/item2.xml><?xml version="1.0" encoding="utf-8"?>
+<p:properties xmlns:p="http://schemas.microsoft.com/office/2006/metadata/properties" xmlns:xsi="http://www.w3.org/2001/XMLSchema-instance" xmlns:pc="http://schemas.microsoft.com/office/infopath/2007/PartnerControls">
+  <documentManagement/>
+</p:properties>
 </file>
 
 <file path=customXml/item3.xml><?xml version="1.0" encoding="utf-8"?>
@@ -9579,18 +9070,18 @@
 </file>
 
 <file path=customXml/itemProps1.xml><?xml version="1.0" encoding="utf-8"?>
-<ds:datastoreItem xmlns:ds="http://schemas.openxmlformats.org/officeDocument/2006/customXml" ds:itemID="{A9B89598-0C1E-44C2-8505-DAE972B1E4C8}">
+<ds:datastoreItem xmlns:ds="http://schemas.openxmlformats.org/officeDocument/2006/customXml" ds:itemID="{2586892C-49E7-4BA0-8CE9-2D5C2477B303}">
   <ds:schemaRefs>
-    <ds:schemaRef ds:uri="http://schemas.microsoft.com/office/2006/metadata/properties"/>
-    <ds:schemaRef ds:uri="http://schemas.microsoft.com/office/infopath/2007/PartnerControls"/>
+    <ds:schemaRef ds:uri="http://schemas.microsoft.com/sharepoint/v3/contenttype/forms"/>
   </ds:schemaRefs>
 </ds:datastoreItem>
 </file>
 
 <file path=customXml/itemProps2.xml><?xml version="1.0" encoding="utf-8"?>
-<ds:datastoreItem xmlns:ds="http://schemas.openxmlformats.org/officeDocument/2006/customXml" ds:itemID="{2586892C-49E7-4BA0-8CE9-2D5C2477B303}">
+<ds:datastoreItem xmlns:ds="http://schemas.openxmlformats.org/officeDocument/2006/customXml" ds:itemID="{A9B89598-0C1E-44C2-8505-DAE972B1E4C8}">
   <ds:schemaRefs>
-    <ds:schemaRef ds:uri="http://schemas.microsoft.com/sharepoint/v3/contenttype/forms"/>
+    <ds:schemaRef ds:uri="http://schemas.microsoft.com/office/2006/metadata/properties"/>
+    <ds:schemaRef ds:uri="http://schemas.microsoft.com/office/infopath/2007/PartnerControls"/>
   </ds:schemaRefs>
 </ds:datastoreItem>
 </file>
@@ -9614,7 +9105,7 @@
 </file>
 
 <file path=customXml/itemProps4.xml><?xml version="1.0" encoding="utf-8"?>
-<ds:datastoreItem xmlns:ds="http://schemas.openxmlformats.org/officeDocument/2006/customXml" ds:itemID="{BFAF1CE0-8862-4EFA-9A8B-42262F890651}">
+<ds:datastoreItem xmlns:ds="http://schemas.openxmlformats.org/officeDocument/2006/customXml" ds:itemID="{1252C521-1082-4611-B468-E1BA4E3B8CC1}">
   <ds:schemaRefs>
     <ds:schemaRef ds:uri="http://schemas.openxmlformats.org/officeDocument/2006/bibliography"/>
   </ds:schemaRefs>

</xml_diff>